<commit_message>
[T-cells] PA calls for T-cells was performed, except for memory CD4 and memory CD8
</commit_message>
<xml_diff>
--- a/general_code/Docs/Biomass_and_Generic_Model.docx
+++ b/general_code/Docs/Biomass_and_Generic_Model.docx
@@ -130,6 +130,25 @@
     </w:p>
     <w:p>
       <w:pPr>
+        <w:ind w:left="708"/>
+        <w:jc w:val="both"/>
+        <w:rPr>
+          <w:sz w:val="22"/>
+          <w:szCs w:val="22"/>
+          <w:lang w:val="en-US"/>
+        </w:rPr>
+      </w:pPr>
+      <w:r>
+        <w:rPr>
+          <w:sz w:val="22"/>
+          <w:szCs w:val="22"/>
+          <w:lang w:val="en-US"/>
+        </w:rPr>
+        <w:t>- Gene ‘8041’ was removed as it no longer is in the entrez database. However, the corresponding reaction was not removed as, according to annotation, it is necessary for modelling.</w:t>
+      </w:r>
+    </w:p>
+    <w:p>
+      <w:pPr>
         <w:jc w:val="both"/>
         <w:rPr>
           <w:sz w:val="22"/>
@@ -399,14 +418,6 @@
                 <w:lang w:val="en-US"/>
               </w:rPr>
             </w:pPr>
-            <w:r>
-              <w:rPr>
-                <w:sz w:val="18"/>
-                <w:szCs w:val="18"/>
-                <w:lang w:val="en-US"/>
-              </w:rPr>
-              <w:t>5</w:t>
-            </w:r>
           </w:p>
         </w:tc>
       </w:tr>
@@ -488,7 +499,15 @@
                 <w:szCs w:val="18"/>
                 <w:lang w:val="en-US"/>
               </w:rPr>
-              <w:t>72</w:t>
+              <w:t>7</w:t>
+            </w:r>
+            <w:r>
+              <w:rPr>
+                <w:sz w:val="18"/>
+                <w:szCs w:val="18"/>
+                <w:lang w:val="en-US"/>
+              </w:rPr>
+              <w:t>0</w:t>
             </w:r>
           </w:p>
         </w:tc>
@@ -555,17 +574,7 @@
           <w:vertAlign w:val="superscript"/>
           <w:lang w:val="en-US"/>
         </w:rPr>
-        <w:t>-</w:t>
-      </w:r>
-      <w:proofErr w:type="gramStart"/>
-      <w:r>
-        <w:rPr>
-          <w:sz w:val="22"/>
-          <w:szCs w:val="22"/>
-          <w:vertAlign w:val="superscript"/>
-          <w:lang w:val="en-US"/>
-        </w:rPr>
-        <w:t>1</w:t>
+        <w:t>-1</w:t>
       </w:r>
       <w:r>
         <w:rPr>
@@ -573,16 +582,7 @@
           <w:szCs w:val="22"/>
           <w:lang w:val="en-US"/>
         </w:rPr>
-        <w:t xml:space="preserve">  -</w:t>
-      </w:r>
-      <w:proofErr w:type="gramEnd"/>
-      <w:r>
-        <w:rPr>
-          <w:sz w:val="22"/>
-          <w:szCs w:val="22"/>
-          <w:lang w:val="en-US"/>
-        </w:rPr>
-        <w:t>&gt;  mmol of metabolite per gram of dry weight of cell per hour</w:t>
+        <w:t xml:space="preserve">  -&gt;  mmol of metabolite per gram of dry weight of cell per hour</w:t>
       </w:r>
     </w:p>
     <w:p>
@@ -730,7 +730,6 @@
         <w:tab/>
         <w:t xml:space="preserve">- </w:t>
       </w:r>
-      <w:proofErr w:type="spellStart"/>
       <w:r>
         <w:rPr>
           <w:i/>
@@ -742,7 +741,6 @@
         </w:rPr>
         <w:t>biomass_reaction</w:t>
       </w:r>
-      <w:proofErr w:type="spellEnd"/>
       <w:r>
         <w:rPr>
           <w:color w:val="000000" w:themeColor="text1"/>
@@ -935,25 +933,14 @@
                 <w:lang w:val="en-US" w:eastAsia="pt-PT"/>
               </w:rPr>
             </w:pPr>
-            <w:proofErr w:type="spellStart"/>
-            <w:r>
-              <w:rPr>
-                <w:rFonts w:eastAsia="Times New Roman" w:cstheme="minorHAnsi"/>
-                <w:sz w:val="18"/>
-                <w:szCs w:val="18"/>
-                <w:lang w:val="en-US" w:eastAsia="pt-PT"/>
-              </w:rPr>
-              <w:t>ala_L</w:t>
-            </w:r>
-            <w:proofErr w:type="spellEnd"/>
-            <w:r>
-              <w:rPr>
-                <w:rFonts w:eastAsia="Times New Roman" w:cstheme="minorHAnsi"/>
-                <w:sz w:val="18"/>
-                <w:szCs w:val="18"/>
-                <w:lang w:val="en-US" w:eastAsia="pt-PT"/>
-              </w:rPr>
-              <w:t>[c]</w:t>
+            <w:r>
+              <w:rPr>
+                <w:rFonts w:eastAsia="Times New Roman" w:cstheme="minorHAnsi"/>
+                <w:sz w:val="18"/>
+                <w:szCs w:val="18"/>
+                <w:lang w:val="en-US" w:eastAsia="pt-PT"/>
+              </w:rPr>
+              <w:t>ala_L[c]</w:t>
             </w:r>
           </w:p>
         </w:tc>
@@ -1038,25 +1025,14 @@
                 <w:lang w:val="en-US" w:eastAsia="pt-PT"/>
               </w:rPr>
             </w:pPr>
-            <w:proofErr w:type="spellStart"/>
-            <w:r>
-              <w:rPr>
-                <w:rFonts w:eastAsia="Times New Roman" w:cstheme="minorHAnsi"/>
-                <w:sz w:val="18"/>
-                <w:szCs w:val="18"/>
-                <w:lang w:val="en-US" w:eastAsia="pt-PT"/>
-              </w:rPr>
-              <w:t>arg_L</w:t>
-            </w:r>
-            <w:proofErr w:type="spellEnd"/>
-            <w:r>
-              <w:rPr>
-                <w:rFonts w:eastAsia="Times New Roman" w:cstheme="minorHAnsi"/>
-                <w:sz w:val="18"/>
-                <w:szCs w:val="18"/>
-                <w:lang w:val="en-US" w:eastAsia="pt-PT"/>
-              </w:rPr>
-              <w:t>[c]</w:t>
+            <w:r>
+              <w:rPr>
+                <w:rFonts w:eastAsia="Times New Roman" w:cstheme="minorHAnsi"/>
+                <w:sz w:val="18"/>
+                <w:szCs w:val="18"/>
+                <w:lang w:val="en-US" w:eastAsia="pt-PT"/>
+              </w:rPr>
+              <w:t>arg_L[c]</w:t>
             </w:r>
           </w:p>
         </w:tc>
@@ -1141,25 +1117,14 @@
                 <w:lang w:val="en-US" w:eastAsia="pt-PT"/>
               </w:rPr>
             </w:pPr>
-            <w:proofErr w:type="spellStart"/>
-            <w:r>
-              <w:rPr>
-                <w:rFonts w:eastAsia="Times New Roman" w:cstheme="minorHAnsi"/>
-                <w:sz w:val="18"/>
-                <w:szCs w:val="18"/>
-                <w:lang w:val="en-US" w:eastAsia="pt-PT"/>
-              </w:rPr>
-              <w:t>asn_L</w:t>
-            </w:r>
-            <w:proofErr w:type="spellEnd"/>
-            <w:r>
-              <w:rPr>
-                <w:rFonts w:eastAsia="Times New Roman" w:cstheme="minorHAnsi"/>
-                <w:sz w:val="18"/>
-                <w:szCs w:val="18"/>
-                <w:lang w:val="en-US" w:eastAsia="pt-PT"/>
-              </w:rPr>
-              <w:t>[c]</w:t>
+            <w:r>
+              <w:rPr>
+                <w:rFonts w:eastAsia="Times New Roman" w:cstheme="minorHAnsi"/>
+                <w:sz w:val="18"/>
+                <w:szCs w:val="18"/>
+                <w:lang w:val="en-US" w:eastAsia="pt-PT"/>
+              </w:rPr>
+              <w:t>asn_L[c]</w:t>
             </w:r>
           </w:p>
         </w:tc>
@@ -1244,7 +1209,6 @@
                 <w:lang w:val="en-US" w:eastAsia="pt-PT"/>
               </w:rPr>
             </w:pPr>
-            <w:proofErr w:type="spellStart"/>
             <w:r>
               <w:rPr>
                 <w:rFonts w:eastAsia="Times New Roman" w:cstheme="minorHAnsi"/>
@@ -1254,7 +1218,6 @@
               </w:rPr>
               <w:t>asp_L</w:t>
             </w:r>
-            <w:proofErr w:type="spellEnd"/>
             <w:r>
               <w:rPr>
                 <w:rFonts w:eastAsia="Times New Roman" w:cstheme="minorHAnsi"/>
@@ -1347,25 +1310,14 @@
                 <w:lang w:val="en-US" w:eastAsia="pt-PT"/>
               </w:rPr>
             </w:pPr>
-            <w:proofErr w:type="spellStart"/>
-            <w:r>
-              <w:rPr>
-                <w:rFonts w:eastAsia="Times New Roman" w:cstheme="minorHAnsi"/>
-                <w:sz w:val="18"/>
-                <w:szCs w:val="18"/>
-                <w:lang w:val="en-US" w:eastAsia="pt-PT"/>
-              </w:rPr>
-              <w:t>atp</w:t>
-            </w:r>
-            <w:proofErr w:type="spellEnd"/>
-            <w:r>
-              <w:rPr>
-                <w:rFonts w:eastAsia="Times New Roman" w:cstheme="minorHAnsi"/>
-                <w:sz w:val="18"/>
-                <w:szCs w:val="18"/>
-                <w:lang w:val="en-US" w:eastAsia="pt-PT"/>
-              </w:rPr>
-              <w:t>[c]</w:t>
+            <w:r>
+              <w:rPr>
+                <w:rFonts w:eastAsia="Times New Roman" w:cstheme="minorHAnsi"/>
+                <w:sz w:val="18"/>
+                <w:szCs w:val="18"/>
+                <w:lang w:val="en-US" w:eastAsia="pt-PT"/>
+              </w:rPr>
+              <w:t>atp[c]</w:t>
             </w:r>
           </w:p>
         </w:tc>
@@ -1459,7 +1411,6 @@
                 <w:lang w:val="en-US" w:eastAsia="pt-PT"/>
               </w:rPr>
             </w:pPr>
-            <w:proofErr w:type="spellStart"/>
             <w:r>
               <w:rPr>
                 <w:rFonts w:eastAsia="Times New Roman" w:cstheme="minorHAnsi"/>
@@ -1478,7 +1429,6 @@
               </w:rPr>
               <w:t>hsterol</w:t>
             </w:r>
-            <w:proofErr w:type="spellEnd"/>
             <w:r>
               <w:rPr>
                 <w:rFonts w:eastAsia="Times New Roman" w:cstheme="minorHAnsi"/>
@@ -1581,7 +1531,6 @@
                 <w:lang w:val="en-US" w:eastAsia="pt-PT"/>
               </w:rPr>
             </w:pPr>
-            <w:proofErr w:type="spellStart"/>
             <w:r>
               <w:rPr>
                 <w:rFonts w:eastAsia="Times New Roman" w:cstheme="minorHAnsi"/>
@@ -1590,18 +1539,7 @@
                 <w:szCs w:val="18"/>
                 <w:lang w:val="en-US" w:eastAsia="pt-PT"/>
               </w:rPr>
-              <w:t>clpn_hs</w:t>
-            </w:r>
-            <w:proofErr w:type="spellEnd"/>
-            <w:r>
-              <w:rPr>
-                <w:rFonts w:eastAsia="Times New Roman" w:cstheme="minorHAnsi"/>
-                <w:color w:val="C00000"/>
-                <w:sz w:val="18"/>
-                <w:szCs w:val="18"/>
-                <w:lang w:val="en-US" w:eastAsia="pt-PT"/>
-              </w:rPr>
-              <w:t>[c]</w:t>
+              <w:t>clpn_hs[c]</w:t>
             </w:r>
           </w:p>
         </w:tc>
@@ -1689,7 +1627,6 @@
                 <w:lang w:val="en-US" w:eastAsia="pt-PT"/>
               </w:rPr>
             </w:pPr>
-            <w:proofErr w:type="spellStart"/>
             <w:r>
               <w:rPr>
                 <w:rFonts w:eastAsia="Times New Roman" w:cstheme="minorHAnsi"/>
@@ -1718,18 +1655,7 @@
                 <w:szCs w:val="18"/>
                 <w:lang w:val="en-US" w:eastAsia="pt-PT"/>
               </w:rPr>
-              <w:t>p</w:t>
-            </w:r>
-            <w:proofErr w:type="spellEnd"/>
-            <w:r>
-              <w:rPr>
-                <w:rFonts w:eastAsia="Times New Roman" w:cstheme="minorHAnsi"/>
-                <w:color w:val="C00000"/>
-                <w:sz w:val="18"/>
-                <w:szCs w:val="18"/>
-                <w:lang w:val="en-US" w:eastAsia="pt-PT"/>
-              </w:rPr>
-              <w:t>[c]</w:t>
+              <w:t>p[c]</w:t>
             </w:r>
           </w:p>
         </w:tc>
@@ -1816,25 +1742,14 @@
                 <w:lang w:val="en-US" w:eastAsia="pt-PT"/>
               </w:rPr>
             </w:pPr>
-            <w:proofErr w:type="spellStart"/>
-            <w:r>
-              <w:rPr>
-                <w:rFonts w:eastAsia="Times New Roman" w:cstheme="minorHAnsi"/>
-                <w:sz w:val="18"/>
-                <w:szCs w:val="18"/>
-                <w:lang w:val="en-US" w:eastAsia="pt-PT"/>
-              </w:rPr>
-              <w:t>cys_L</w:t>
-            </w:r>
-            <w:proofErr w:type="spellEnd"/>
-            <w:r>
-              <w:rPr>
-                <w:rFonts w:eastAsia="Times New Roman" w:cstheme="minorHAnsi"/>
-                <w:sz w:val="18"/>
-                <w:szCs w:val="18"/>
-                <w:lang w:val="en-US" w:eastAsia="pt-PT"/>
-              </w:rPr>
-              <w:t>[c]</w:t>
+            <w:r>
+              <w:rPr>
+                <w:rFonts w:eastAsia="Times New Roman" w:cstheme="minorHAnsi"/>
+                <w:sz w:val="18"/>
+                <w:szCs w:val="18"/>
+                <w:lang w:val="en-US" w:eastAsia="pt-PT"/>
+              </w:rPr>
+              <w:t>cys_L[c]</w:t>
             </w:r>
           </w:p>
         </w:tc>
@@ -1929,7 +1844,6 @@
                 <w:lang w:val="en-US" w:eastAsia="pt-PT"/>
               </w:rPr>
             </w:pPr>
-            <w:proofErr w:type="spellStart"/>
             <w:r>
               <w:rPr>
                 <w:rFonts w:eastAsia="Times New Roman" w:cstheme="minorHAnsi"/>
@@ -1958,18 +1872,7 @@
                 <w:szCs w:val="18"/>
                 <w:lang w:val="en-US" w:eastAsia="pt-PT"/>
               </w:rPr>
-              <w:t>p</w:t>
-            </w:r>
-            <w:proofErr w:type="spellEnd"/>
-            <w:r>
-              <w:rPr>
-                <w:rFonts w:eastAsia="Times New Roman" w:cstheme="minorHAnsi"/>
-                <w:color w:val="C00000"/>
-                <w:sz w:val="18"/>
-                <w:szCs w:val="18"/>
-                <w:lang w:val="en-US" w:eastAsia="pt-PT"/>
-              </w:rPr>
-              <w:t>[c]</w:t>
+              <w:t>p[c]</w:t>
             </w:r>
           </w:p>
         </w:tc>
@@ -2057,7 +1960,6 @@
                 <w:lang w:val="en-US" w:eastAsia="pt-PT"/>
               </w:rPr>
             </w:pPr>
-            <w:proofErr w:type="spellStart"/>
             <w:r>
               <w:rPr>
                 <w:rFonts w:eastAsia="Times New Roman" w:cstheme="minorHAnsi"/>
@@ -2086,10 +1988,16 @@
                 <w:szCs w:val="18"/>
                 <w:lang w:val="en-US" w:eastAsia="pt-PT"/>
               </w:rPr>
-              <w:t>p</w:t>
-            </w:r>
-            <w:proofErr w:type="spellEnd"/>
-            <w:r>
+              <w:t>p[c]</w:t>
+            </w:r>
+          </w:p>
+        </w:tc>
+        <w:tc>
+          <w:tcPr>
+            <w:tcW w:w="3539" w:type="dxa"/>
+          </w:tcPr>
+          <w:p>
+            <w:pPr>
               <w:rPr>
                 <w:rFonts w:eastAsia="Times New Roman" w:cstheme="minorHAnsi"/>
                 <w:color w:val="C00000"/>
@@ -2097,16 +2005,8 @@
                 <w:szCs w:val="18"/>
                 <w:lang w:val="en-US" w:eastAsia="pt-PT"/>
               </w:rPr>
-              <w:t>[c]</w:t>
-            </w:r>
-          </w:p>
-        </w:tc>
-        <w:tc>
-          <w:tcPr>
-            <w:tcW w:w="3539" w:type="dxa"/>
-          </w:tcPr>
-          <w:p>
-            <w:pPr>
+            </w:pPr>
+            <w:r>
               <w:rPr>
                 <w:rFonts w:eastAsia="Times New Roman" w:cstheme="minorHAnsi"/>
                 <w:color w:val="C00000"/>
@@ -2114,28 +2014,7 @@
                 <w:szCs w:val="18"/>
                 <w:lang w:val="en-US" w:eastAsia="pt-PT"/>
               </w:rPr>
-            </w:pPr>
-            <w:proofErr w:type="spellStart"/>
-            <w:r>
-              <w:rPr>
-                <w:rFonts w:eastAsia="Times New Roman" w:cstheme="minorHAnsi"/>
-                <w:color w:val="C00000"/>
-                <w:sz w:val="18"/>
-                <w:szCs w:val="18"/>
-                <w:lang w:val="en-US" w:eastAsia="pt-PT"/>
-              </w:rPr>
-              <w:t>dCTP</w:t>
-            </w:r>
-            <w:proofErr w:type="spellEnd"/>
-            <w:r>
-              <w:rPr>
-                <w:rFonts w:eastAsia="Times New Roman" w:cstheme="minorHAnsi"/>
-                <w:color w:val="C00000"/>
-                <w:sz w:val="18"/>
-                <w:szCs w:val="18"/>
-                <w:lang w:val="en-US" w:eastAsia="pt-PT"/>
-              </w:rPr>
-              <w:t>[cytoplasm]</w:t>
+              <w:t>dCTP[cytoplasm]</w:t>
             </w:r>
           </w:p>
         </w:tc>
@@ -2197,7 +2076,6 @@
                 <w:lang w:val="en-US" w:eastAsia="pt-PT"/>
               </w:rPr>
             </w:pPr>
-            <w:proofErr w:type="spellStart"/>
             <w:r>
               <w:rPr>
                 <w:rFonts w:eastAsia="Times New Roman" w:cstheme="minorHAnsi"/>
@@ -2226,10 +2104,16 @@
                 <w:szCs w:val="18"/>
                 <w:lang w:val="en-US" w:eastAsia="pt-PT"/>
               </w:rPr>
-              <w:t>p</w:t>
-            </w:r>
-            <w:proofErr w:type="spellEnd"/>
-            <w:r>
+              <w:t>p[c]</w:t>
+            </w:r>
+          </w:p>
+        </w:tc>
+        <w:tc>
+          <w:tcPr>
+            <w:tcW w:w="3539" w:type="dxa"/>
+          </w:tcPr>
+          <w:p>
+            <w:pPr>
               <w:rPr>
                 <w:rFonts w:eastAsia="Times New Roman" w:cstheme="minorHAnsi"/>
                 <w:color w:val="C00000"/>
@@ -2237,16 +2121,8 @@
                 <w:szCs w:val="18"/>
                 <w:lang w:val="en-US" w:eastAsia="pt-PT"/>
               </w:rPr>
-              <w:t>[c]</w:t>
-            </w:r>
-          </w:p>
-        </w:tc>
-        <w:tc>
-          <w:tcPr>
-            <w:tcW w:w="3539" w:type="dxa"/>
-          </w:tcPr>
-          <w:p>
-            <w:pPr>
+            </w:pPr>
+            <w:r>
               <w:rPr>
                 <w:rFonts w:eastAsia="Times New Roman" w:cstheme="minorHAnsi"/>
                 <w:color w:val="C00000"/>
@@ -2254,28 +2130,7 @@
                 <w:szCs w:val="18"/>
                 <w:lang w:val="en-US" w:eastAsia="pt-PT"/>
               </w:rPr>
-            </w:pPr>
-            <w:proofErr w:type="spellStart"/>
-            <w:r>
-              <w:rPr>
-                <w:rFonts w:eastAsia="Times New Roman" w:cstheme="minorHAnsi"/>
-                <w:color w:val="C00000"/>
-                <w:sz w:val="18"/>
-                <w:szCs w:val="18"/>
-                <w:lang w:val="en-US" w:eastAsia="pt-PT"/>
-              </w:rPr>
-              <w:t>dGTP</w:t>
-            </w:r>
-            <w:proofErr w:type="spellEnd"/>
-            <w:r>
-              <w:rPr>
-                <w:rFonts w:eastAsia="Times New Roman" w:cstheme="minorHAnsi"/>
-                <w:color w:val="C00000"/>
-                <w:sz w:val="18"/>
-                <w:szCs w:val="18"/>
-                <w:lang w:val="en-US" w:eastAsia="pt-PT"/>
-              </w:rPr>
-              <w:t>[cytoplasm]</w:t>
+              <w:t>dGTP[cytoplasm]</w:t>
             </w:r>
           </w:p>
         </w:tc>
@@ -2337,7 +2192,6 @@
                 <w:lang w:val="en-US" w:eastAsia="pt-PT"/>
               </w:rPr>
             </w:pPr>
-            <w:proofErr w:type="spellStart"/>
             <w:r>
               <w:rPr>
                 <w:rFonts w:eastAsia="Times New Roman" w:cstheme="minorHAnsi"/>
@@ -2366,18 +2220,7 @@
                 <w:szCs w:val="18"/>
                 <w:lang w:val="en-US" w:eastAsia="pt-PT"/>
               </w:rPr>
-              <w:t>p</w:t>
-            </w:r>
-            <w:proofErr w:type="spellEnd"/>
-            <w:r>
-              <w:rPr>
-                <w:rFonts w:eastAsia="Times New Roman" w:cstheme="minorHAnsi"/>
-                <w:color w:val="C00000"/>
-                <w:sz w:val="18"/>
-                <w:szCs w:val="18"/>
-                <w:lang w:val="en-US" w:eastAsia="pt-PT"/>
-              </w:rPr>
-              <w:t>[c]</w:t>
+              <w:t>p[c]</w:t>
             </w:r>
           </w:p>
         </w:tc>
@@ -2560,25 +2403,14 @@
                 <w:lang w:val="en-US" w:eastAsia="pt-PT"/>
               </w:rPr>
             </w:pPr>
-            <w:proofErr w:type="spellStart"/>
-            <w:r>
-              <w:rPr>
-                <w:rFonts w:eastAsia="Times New Roman" w:cstheme="minorHAnsi"/>
-                <w:sz w:val="18"/>
-                <w:szCs w:val="18"/>
-                <w:lang w:val="en-US" w:eastAsia="pt-PT"/>
-              </w:rPr>
-              <w:t>gln_L</w:t>
-            </w:r>
-            <w:proofErr w:type="spellEnd"/>
-            <w:r>
-              <w:rPr>
-                <w:rFonts w:eastAsia="Times New Roman" w:cstheme="minorHAnsi"/>
-                <w:sz w:val="18"/>
-                <w:szCs w:val="18"/>
-                <w:lang w:val="en-US" w:eastAsia="pt-PT"/>
-              </w:rPr>
-              <w:t>[c]</w:t>
+            <w:r>
+              <w:rPr>
+                <w:rFonts w:eastAsia="Times New Roman" w:cstheme="minorHAnsi"/>
+                <w:sz w:val="18"/>
+                <w:szCs w:val="18"/>
+                <w:lang w:val="en-US" w:eastAsia="pt-PT"/>
+              </w:rPr>
+              <w:t>gln_L[c]</w:t>
             </w:r>
           </w:p>
         </w:tc>
@@ -2672,25 +2504,14 @@
                 <w:lang w:val="en-US" w:eastAsia="pt-PT"/>
               </w:rPr>
             </w:pPr>
-            <w:proofErr w:type="spellStart"/>
-            <w:r>
-              <w:rPr>
-                <w:rFonts w:eastAsia="Times New Roman" w:cstheme="minorHAnsi"/>
-                <w:sz w:val="18"/>
-                <w:szCs w:val="18"/>
-                <w:lang w:val="en-US" w:eastAsia="pt-PT"/>
-              </w:rPr>
-              <w:t>glu_L</w:t>
-            </w:r>
-            <w:proofErr w:type="spellEnd"/>
-            <w:r>
-              <w:rPr>
-                <w:rFonts w:eastAsia="Times New Roman" w:cstheme="minorHAnsi"/>
-                <w:sz w:val="18"/>
-                <w:szCs w:val="18"/>
-                <w:lang w:val="en-US" w:eastAsia="pt-PT"/>
-              </w:rPr>
-              <w:t>[c]</w:t>
+            <w:r>
+              <w:rPr>
+                <w:rFonts w:eastAsia="Times New Roman" w:cstheme="minorHAnsi"/>
+                <w:sz w:val="18"/>
+                <w:szCs w:val="18"/>
+                <w:lang w:val="en-US" w:eastAsia="pt-PT"/>
+              </w:rPr>
+              <w:t>glu_L[c]</w:t>
             </w:r>
           </w:p>
         </w:tc>
@@ -2784,25 +2605,14 @@
                 <w:lang w:val="en-US" w:eastAsia="pt-PT"/>
               </w:rPr>
             </w:pPr>
-            <w:proofErr w:type="spellStart"/>
-            <w:r>
-              <w:rPr>
-                <w:rFonts w:eastAsia="Times New Roman" w:cstheme="minorHAnsi"/>
-                <w:sz w:val="18"/>
-                <w:szCs w:val="18"/>
-                <w:lang w:val="en-US" w:eastAsia="pt-PT"/>
-              </w:rPr>
-              <w:t>gly</w:t>
-            </w:r>
-            <w:proofErr w:type="spellEnd"/>
-            <w:r>
-              <w:rPr>
-                <w:rFonts w:eastAsia="Times New Roman" w:cstheme="minorHAnsi"/>
-                <w:sz w:val="18"/>
-                <w:szCs w:val="18"/>
-                <w:lang w:val="en-US" w:eastAsia="pt-PT"/>
-              </w:rPr>
-              <w:t>[c]</w:t>
+            <w:r>
+              <w:rPr>
+                <w:rFonts w:eastAsia="Times New Roman" w:cstheme="minorHAnsi"/>
+                <w:sz w:val="18"/>
+                <w:szCs w:val="18"/>
+                <w:lang w:val="en-US" w:eastAsia="pt-PT"/>
+              </w:rPr>
+              <w:t>gly[c]</w:t>
             </w:r>
           </w:p>
         </w:tc>
@@ -2897,7 +2707,6 @@
                 <w:lang w:val="en-US" w:eastAsia="pt-PT"/>
               </w:rPr>
             </w:pPr>
-            <w:proofErr w:type="spellStart"/>
             <w:r>
               <w:rPr>
                 <w:rFonts w:eastAsia="Times New Roman" w:cstheme="minorHAnsi"/>
@@ -2926,18 +2735,7 @@
                 <w:szCs w:val="18"/>
                 <w:lang w:val="en-US" w:eastAsia="pt-PT"/>
               </w:rPr>
-              <w:t>p</w:t>
-            </w:r>
-            <w:proofErr w:type="spellEnd"/>
-            <w:r>
-              <w:rPr>
-                <w:rFonts w:eastAsia="Times New Roman" w:cstheme="minorHAnsi"/>
-                <w:color w:val="C00000"/>
-                <w:sz w:val="18"/>
-                <w:szCs w:val="18"/>
-                <w:lang w:val="en-US" w:eastAsia="pt-PT"/>
-              </w:rPr>
-              <w:t>[c]</w:t>
+              <w:t>p[c]</w:t>
             </w:r>
           </w:p>
         </w:tc>
@@ -3116,25 +2914,14 @@
                 <w:lang w:val="en-US" w:eastAsia="pt-PT"/>
               </w:rPr>
             </w:pPr>
-            <w:proofErr w:type="spellStart"/>
-            <w:r>
-              <w:rPr>
-                <w:rFonts w:eastAsia="Times New Roman" w:cstheme="minorHAnsi"/>
-                <w:sz w:val="18"/>
-                <w:szCs w:val="18"/>
-                <w:lang w:val="en-US" w:eastAsia="pt-PT"/>
-              </w:rPr>
-              <w:t>his_L</w:t>
-            </w:r>
-            <w:proofErr w:type="spellEnd"/>
-            <w:r>
-              <w:rPr>
-                <w:rFonts w:eastAsia="Times New Roman" w:cstheme="minorHAnsi"/>
-                <w:sz w:val="18"/>
-                <w:szCs w:val="18"/>
-                <w:lang w:val="en-US" w:eastAsia="pt-PT"/>
-              </w:rPr>
-              <w:t>[c]</w:t>
+            <w:r>
+              <w:rPr>
+                <w:rFonts w:eastAsia="Times New Roman" w:cstheme="minorHAnsi"/>
+                <w:sz w:val="18"/>
+                <w:szCs w:val="18"/>
+                <w:lang w:val="en-US" w:eastAsia="pt-PT"/>
+              </w:rPr>
+              <w:t>his_L[c]</w:t>
             </w:r>
           </w:p>
         </w:tc>
@@ -3228,25 +3015,14 @@
                 <w:lang w:val="en-US" w:eastAsia="pt-PT"/>
               </w:rPr>
             </w:pPr>
-            <w:proofErr w:type="spellStart"/>
-            <w:r>
-              <w:rPr>
-                <w:rFonts w:eastAsia="Times New Roman" w:cstheme="minorHAnsi"/>
-                <w:sz w:val="18"/>
-                <w:szCs w:val="18"/>
-                <w:lang w:val="en-US" w:eastAsia="pt-PT"/>
-              </w:rPr>
-              <w:t>ile_L</w:t>
-            </w:r>
-            <w:proofErr w:type="spellEnd"/>
-            <w:r>
-              <w:rPr>
-                <w:rFonts w:eastAsia="Times New Roman" w:cstheme="minorHAnsi"/>
-                <w:sz w:val="18"/>
-                <w:szCs w:val="18"/>
-                <w:lang w:val="en-US" w:eastAsia="pt-PT"/>
-              </w:rPr>
-              <w:t>[c]</w:t>
+            <w:r>
+              <w:rPr>
+                <w:rFonts w:eastAsia="Times New Roman" w:cstheme="minorHAnsi"/>
+                <w:sz w:val="18"/>
+                <w:szCs w:val="18"/>
+                <w:lang w:val="en-US" w:eastAsia="pt-PT"/>
+              </w:rPr>
+              <w:t>ile_L[c]</w:t>
             </w:r>
           </w:p>
         </w:tc>
@@ -3340,25 +3116,14 @@
                 <w:lang w:val="en-US" w:eastAsia="pt-PT"/>
               </w:rPr>
             </w:pPr>
-            <w:proofErr w:type="spellStart"/>
-            <w:r>
-              <w:rPr>
-                <w:rFonts w:eastAsia="Times New Roman" w:cstheme="minorHAnsi"/>
-                <w:sz w:val="18"/>
-                <w:szCs w:val="18"/>
-                <w:lang w:val="en-US" w:eastAsia="pt-PT"/>
-              </w:rPr>
-              <w:t>leu_L</w:t>
-            </w:r>
-            <w:proofErr w:type="spellEnd"/>
-            <w:r>
-              <w:rPr>
-                <w:rFonts w:eastAsia="Times New Roman" w:cstheme="minorHAnsi"/>
-                <w:sz w:val="18"/>
-                <w:szCs w:val="18"/>
-                <w:lang w:val="en-US" w:eastAsia="pt-PT"/>
-              </w:rPr>
-              <w:t>[c]</w:t>
+            <w:r>
+              <w:rPr>
+                <w:rFonts w:eastAsia="Times New Roman" w:cstheme="minorHAnsi"/>
+                <w:sz w:val="18"/>
+                <w:szCs w:val="18"/>
+                <w:lang w:val="en-US" w:eastAsia="pt-PT"/>
+              </w:rPr>
+              <w:t>leu_L[c]</w:t>
             </w:r>
           </w:p>
         </w:tc>
@@ -3452,25 +3217,14 @@
                 <w:lang w:val="en-US" w:eastAsia="pt-PT"/>
               </w:rPr>
             </w:pPr>
-            <w:proofErr w:type="spellStart"/>
-            <w:r>
-              <w:rPr>
-                <w:rFonts w:eastAsia="Times New Roman" w:cstheme="minorHAnsi"/>
-                <w:sz w:val="18"/>
-                <w:szCs w:val="18"/>
-                <w:lang w:val="en-US" w:eastAsia="pt-PT"/>
-              </w:rPr>
-              <w:t>lys_L</w:t>
-            </w:r>
-            <w:proofErr w:type="spellEnd"/>
-            <w:r>
-              <w:rPr>
-                <w:rFonts w:eastAsia="Times New Roman" w:cstheme="minorHAnsi"/>
-                <w:sz w:val="18"/>
-                <w:szCs w:val="18"/>
-                <w:lang w:val="en-US" w:eastAsia="pt-PT"/>
-              </w:rPr>
-              <w:t>[c]</w:t>
+            <w:r>
+              <w:rPr>
+                <w:rFonts w:eastAsia="Times New Roman" w:cstheme="minorHAnsi"/>
+                <w:sz w:val="18"/>
+                <w:szCs w:val="18"/>
+                <w:lang w:val="en-US" w:eastAsia="pt-PT"/>
+              </w:rPr>
+              <w:t>lys_L[c]</w:t>
             </w:r>
           </w:p>
         </w:tc>
@@ -3555,25 +3309,14 @@
                 <w:lang w:val="en-US" w:eastAsia="pt-PT"/>
               </w:rPr>
             </w:pPr>
-            <w:proofErr w:type="spellStart"/>
-            <w:r>
-              <w:rPr>
-                <w:rFonts w:eastAsia="Times New Roman" w:cstheme="minorHAnsi"/>
-                <w:sz w:val="18"/>
-                <w:szCs w:val="18"/>
-                <w:lang w:val="en-US" w:eastAsia="pt-PT"/>
-              </w:rPr>
-              <w:t>met_L</w:t>
-            </w:r>
-            <w:proofErr w:type="spellEnd"/>
-            <w:r>
-              <w:rPr>
-                <w:rFonts w:eastAsia="Times New Roman" w:cstheme="minorHAnsi"/>
-                <w:sz w:val="18"/>
-                <w:szCs w:val="18"/>
-                <w:lang w:val="en-US" w:eastAsia="pt-PT"/>
-              </w:rPr>
-              <w:t>[c]</w:t>
+            <w:r>
+              <w:rPr>
+                <w:rFonts w:eastAsia="Times New Roman" w:cstheme="minorHAnsi"/>
+                <w:sz w:val="18"/>
+                <w:szCs w:val="18"/>
+                <w:lang w:val="en-US" w:eastAsia="pt-PT"/>
+              </w:rPr>
+              <w:t>met_L[c]</w:t>
             </w:r>
           </w:p>
         </w:tc>
@@ -3667,25 +3410,14 @@
                 <w:lang w:val="en-US" w:eastAsia="pt-PT"/>
               </w:rPr>
             </w:pPr>
-            <w:proofErr w:type="spellStart"/>
-            <w:r>
-              <w:rPr>
-                <w:rFonts w:eastAsia="Times New Roman" w:cstheme="minorHAnsi"/>
-                <w:sz w:val="18"/>
-                <w:szCs w:val="18"/>
-                <w:lang w:val="en-US" w:eastAsia="pt-PT"/>
-              </w:rPr>
-              <w:t>pail_hs</w:t>
-            </w:r>
-            <w:proofErr w:type="spellEnd"/>
-            <w:r>
-              <w:rPr>
-                <w:rFonts w:eastAsia="Times New Roman" w:cstheme="minorHAnsi"/>
-                <w:sz w:val="18"/>
-                <w:szCs w:val="18"/>
-                <w:lang w:val="en-US" w:eastAsia="pt-PT"/>
-              </w:rPr>
-              <w:t>[c]</w:t>
+            <w:r>
+              <w:rPr>
+                <w:rFonts w:eastAsia="Times New Roman" w:cstheme="minorHAnsi"/>
+                <w:sz w:val="18"/>
+                <w:szCs w:val="18"/>
+                <w:lang w:val="en-US" w:eastAsia="pt-PT"/>
+              </w:rPr>
+              <w:t>pail_hs[c]</w:t>
             </w:r>
           </w:p>
         </w:tc>
@@ -3779,7 +3511,6 @@
                 <w:lang w:val="en-US" w:eastAsia="pt-PT"/>
               </w:rPr>
             </w:pPr>
-            <w:proofErr w:type="spellStart"/>
             <w:r>
               <w:rPr>
                 <w:rFonts w:eastAsia="Times New Roman" w:cstheme="minorHAnsi"/>
@@ -3789,7 +3520,6 @@
               </w:rPr>
               <w:t>pchol_hs</w:t>
             </w:r>
-            <w:proofErr w:type="spellEnd"/>
             <w:r>
               <w:rPr>
                 <w:rFonts w:eastAsia="Times New Roman" w:cstheme="minorHAnsi"/>
@@ -3891,7 +3621,6 @@
                 <w:lang w:val="en-US" w:eastAsia="pt-PT"/>
               </w:rPr>
             </w:pPr>
-            <w:proofErr w:type="spellStart"/>
             <w:r>
               <w:rPr>
                 <w:rFonts w:eastAsia="Times New Roman" w:cstheme="minorHAnsi"/>
@@ -3901,7 +3630,6 @@
               </w:rPr>
               <w:t>pe_hs</w:t>
             </w:r>
-            <w:proofErr w:type="spellEnd"/>
             <w:r>
               <w:rPr>
                 <w:rFonts w:eastAsia="Times New Roman" w:cstheme="minorHAnsi"/>
@@ -4003,7 +3731,6 @@
                 <w:lang w:val="en-US" w:eastAsia="pt-PT"/>
               </w:rPr>
             </w:pPr>
-            <w:proofErr w:type="spellStart"/>
             <w:r>
               <w:rPr>
                 <w:rFonts w:eastAsia="Times New Roman" w:cstheme="minorHAnsi"/>
@@ -4013,7 +3740,6 @@
               </w:rPr>
               <w:t>pglyc_hs</w:t>
             </w:r>
-            <w:proofErr w:type="spellEnd"/>
             <w:r>
               <w:rPr>
                 <w:rFonts w:eastAsia="Times New Roman" w:cstheme="minorHAnsi"/>
@@ -4115,7 +3841,6 @@
                 <w:lang w:val="en-US" w:eastAsia="pt-PT"/>
               </w:rPr>
             </w:pPr>
-            <w:proofErr w:type="spellStart"/>
             <w:r>
               <w:rPr>
                 <w:rFonts w:eastAsia="Times New Roman" w:cstheme="minorHAnsi"/>
@@ -4125,7 +3850,6 @@
               </w:rPr>
               <w:t>phe_L</w:t>
             </w:r>
-            <w:proofErr w:type="spellEnd"/>
             <w:r>
               <w:rPr>
                 <w:rFonts w:eastAsia="Times New Roman" w:cstheme="minorHAnsi"/>
@@ -4227,7 +3951,6 @@
                 <w:lang w:val="en-US" w:eastAsia="pt-PT"/>
               </w:rPr>
             </w:pPr>
-            <w:proofErr w:type="spellStart"/>
             <w:r>
               <w:rPr>
                 <w:rFonts w:eastAsia="Times New Roman" w:cstheme="minorHAnsi"/>
@@ -4237,7 +3960,6 @@
               </w:rPr>
               <w:t>pro_L</w:t>
             </w:r>
-            <w:proofErr w:type="spellEnd"/>
             <w:r>
               <w:rPr>
                 <w:rFonts w:eastAsia="Times New Roman" w:cstheme="minorHAnsi"/>
@@ -4330,7 +4052,6 @@
                 <w:lang w:val="en-US" w:eastAsia="pt-PT"/>
               </w:rPr>
             </w:pPr>
-            <w:proofErr w:type="spellStart"/>
             <w:r>
               <w:rPr>
                 <w:rFonts w:eastAsia="Times New Roman" w:cstheme="minorHAnsi"/>
@@ -4340,7 +4061,6 @@
               </w:rPr>
               <w:t>ps_hs</w:t>
             </w:r>
-            <w:proofErr w:type="spellEnd"/>
             <w:r>
               <w:rPr>
                 <w:rFonts w:eastAsia="Times New Roman" w:cstheme="minorHAnsi"/>
@@ -4442,7 +4162,6 @@
                 <w:lang w:val="en-US" w:eastAsia="pt-PT"/>
               </w:rPr>
             </w:pPr>
-            <w:proofErr w:type="spellStart"/>
             <w:r>
               <w:rPr>
                 <w:rFonts w:eastAsia="Times New Roman" w:cstheme="minorHAnsi"/>
@@ -4452,7 +4171,6 @@
               </w:rPr>
               <w:t>ser_L</w:t>
             </w:r>
-            <w:proofErr w:type="spellEnd"/>
             <w:r>
               <w:rPr>
                 <w:rFonts w:eastAsia="Times New Roman" w:cstheme="minorHAnsi"/>
@@ -4545,7 +4263,6 @@
                 <w:lang w:val="en-US" w:eastAsia="pt-PT"/>
               </w:rPr>
             </w:pPr>
-            <w:proofErr w:type="spellStart"/>
             <w:r>
               <w:rPr>
                 <w:rFonts w:eastAsia="Times New Roman" w:cstheme="minorHAnsi"/>
@@ -4555,7 +4272,6 @@
               </w:rPr>
               <w:t>sphmyln_hs</w:t>
             </w:r>
-            <w:proofErr w:type="spellEnd"/>
             <w:r>
               <w:rPr>
                 <w:rFonts w:eastAsia="Times New Roman" w:cstheme="minorHAnsi"/>
@@ -4657,7 +4373,6 @@
                 <w:lang w:val="en-US" w:eastAsia="pt-PT"/>
               </w:rPr>
             </w:pPr>
-            <w:proofErr w:type="spellStart"/>
             <w:r>
               <w:rPr>
                 <w:rFonts w:eastAsia="Times New Roman" w:cstheme="minorHAnsi"/>
@@ -4667,7 +4382,6 @@
               </w:rPr>
               <w:t>thr_L</w:t>
             </w:r>
-            <w:proofErr w:type="spellEnd"/>
             <w:r>
               <w:rPr>
                 <w:rFonts w:eastAsia="Times New Roman" w:cstheme="minorHAnsi"/>
@@ -4770,7 +4484,6 @@
                 <w:lang w:val="en-US" w:eastAsia="pt-PT"/>
               </w:rPr>
             </w:pPr>
-            <w:proofErr w:type="spellStart"/>
             <w:r>
               <w:rPr>
                 <w:rFonts w:eastAsia="Times New Roman" w:cstheme="minorHAnsi"/>
@@ -4780,7 +4493,6 @@
               </w:rPr>
               <w:t>trp_L</w:t>
             </w:r>
-            <w:proofErr w:type="spellEnd"/>
             <w:r>
               <w:rPr>
                 <w:rFonts w:eastAsia="Times New Roman" w:cstheme="minorHAnsi"/>
@@ -4882,7 +4594,6 @@
                 <w:lang w:val="en-US" w:eastAsia="pt-PT"/>
               </w:rPr>
             </w:pPr>
-            <w:proofErr w:type="spellStart"/>
             <w:r>
               <w:rPr>
                 <w:rFonts w:eastAsia="Times New Roman" w:cstheme="minorHAnsi"/>
@@ -4892,7 +4603,6 @@
               </w:rPr>
               <w:t>tyr_L</w:t>
             </w:r>
-            <w:proofErr w:type="spellEnd"/>
             <w:r>
               <w:rPr>
                 <w:rFonts w:eastAsia="Times New Roman" w:cstheme="minorHAnsi"/>
@@ -4995,7 +4705,6 @@
                 <w:lang w:val="en-US" w:eastAsia="pt-PT"/>
               </w:rPr>
             </w:pPr>
-            <w:proofErr w:type="spellStart"/>
             <w:r>
               <w:rPr>
                 <w:rFonts w:eastAsia="Times New Roman" w:cstheme="minorHAnsi"/>
@@ -5024,18 +4733,7 @@
                 <w:szCs w:val="18"/>
                 <w:lang w:val="en-US" w:eastAsia="pt-PT"/>
               </w:rPr>
-              <w:t>p</w:t>
-            </w:r>
-            <w:proofErr w:type="spellEnd"/>
-            <w:r>
-              <w:rPr>
-                <w:rFonts w:eastAsia="Times New Roman" w:cstheme="minorHAnsi"/>
-                <w:color w:val="C00000"/>
-                <w:sz w:val="18"/>
-                <w:szCs w:val="18"/>
-                <w:lang w:val="en-US" w:eastAsia="pt-PT"/>
-              </w:rPr>
-              <w:t>[c]</w:t>
+              <w:t>p[c]</w:t>
             </w:r>
           </w:p>
         </w:tc>
@@ -5121,7 +4819,6 @@
                 <w:lang w:val="en-US" w:eastAsia="pt-PT"/>
               </w:rPr>
             </w:pPr>
-            <w:proofErr w:type="spellStart"/>
             <w:r>
               <w:rPr>
                 <w:rFonts w:eastAsia="Times New Roman" w:cstheme="minorHAnsi"/>
@@ -5131,7 +4828,6 @@
               </w:rPr>
               <w:t>val_L</w:t>
             </w:r>
-            <w:proofErr w:type="spellEnd"/>
             <w:r>
               <w:rPr>
                 <w:rFonts w:eastAsia="Times New Roman" w:cstheme="minorHAnsi"/>
@@ -5350,7 +5046,6 @@
                 <w:lang w:val="en-US" w:eastAsia="pt-PT"/>
               </w:rPr>
             </w:pPr>
-            <w:proofErr w:type="spellStart"/>
             <w:r>
               <w:rPr>
                 <w:rFonts w:eastAsia="Times New Roman" w:cstheme="minorHAnsi"/>
@@ -5369,7 +5064,6 @@
               </w:rPr>
               <w:t>p</w:t>
             </w:r>
-            <w:proofErr w:type="spellEnd"/>
             <w:r>
               <w:rPr>
                 <w:rFonts w:eastAsia="Times New Roman" w:cstheme="minorHAnsi"/>
@@ -5394,25 +5088,14 @@
                 <w:lang w:val="en-US" w:eastAsia="pt-PT"/>
               </w:rPr>
             </w:pPr>
-            <w:proofErr w:type="gramStart"/>
-            <w:r>
-              <w:rPr>
-                <w:rFonts w:eastAsia="Times New Roman" w:cstheme="minorHAnsi"/>
-                <w:sz w:val="18"/>
-                <w:szCs w:val="18"/>
-                <w:lang w:val="en-US" w:eastAsia="pt-PT"/>
-              </w:rPr>
-              <w:t>ADP[</w:t>
-            </w:r>
-            <w:proofErr w:type="gramEnd"/>
-            <w:r>
-              <w:rPr>
-                <w:rFonts w:eastAsia="Times New Roman" w:cstheme="minorHAnsi"/>
-                <w:sz w:val="18"/>
-                <w:szCs w:val="18"/>
-                <w:lang w:val="en-US" w:eastAsia="pt-PT"/>
-              </w:rPr>
-              <w:t>cytoplasm]</w:t>
+            <w:r>
+              <w:rPr>
+                <w:rFonts w:eastAsia="Times New Roman" w:cstheme="minorHAnsi"/>
+                <w:sz w:val="18"/>
+                <w:szCs w:val="18"/>
+                <w:lang w:val="en-US" w:eastAsia="pt-PT"/>
+              </w:rPr>
+              <w:t>ADP[cytoplasm]</w:t>
             </w:r>
           </w:p>
         </w:tc>
@@ -5784,7 +5467,6 @@
         <w:tab/>
         <w:t xml:space="preserve">- </w:t>
       </w:r>
-      <w:proofErr w:type="spellStart"/>
       <w:r>
         <w:rPr>
           <w:i/>
@@ -5808,7 +5490,6 @@
         </w:rPr>
         <w:t>maintenance</w:t>
       </w:r>
-      <w:proofErr w:type="spellEnd"/>
       <w:r>
         <w:rPr>
           <w:rFonts w:cstheme="minorHAnsi"/>
@@ -6004,25 +5685,14 @@
                 <w:lang w:val="en-US" w:eastAsia="pt-PT"/>
               </w:rPr>
             </w:pPr>
-            <w:proofErr w:type="spellStart"/>
-            <w:r>
-              <w:rPr>
-                <w:rFonts w:eastAsia="Times New Roman" w:cstheme="minorHAnsi"/>
-                <w:sz w:val="18"/>
-                <w:szCs w:val="18"/>
-                <w:lang w:val="en-US" w:eastAsia="pt-PT"/>
-              </w:rPr>
-              <w:t>ala_L</w:t>
-            </w:r>
-            <w:proofErr w:type="spellEnd"/>
-            <w:r>
-              <w:rPr>
-                <w:rFonts w:eastAsia="Times New Roman" w:cstheme="minorHAnsi"/>
-                <w:sz w:val="18"/>
-                <w:szCs w:val="18"/>
-                <w:lang w:val="en-US" w:eastAsia="pt-PT"/>
-              </w:rPr>
-              <w:t>[c]</w:t>
+            <w:r>
+              <w:rPr>
+                <w:rFonts w:eastAsia="Times New Roman" w:cstheme="minorHAnsi"/>
+                <w:sz w:val="18"/>
+                <w:szCs w:val="18"/>
+                <w:lang w:val="en-US" w:eastAsia="pt-PT"/>
+              </w:rPr>
+              <w:t>ala_L[c]</w:t>
             </w:r>
           </w:p>
         </w:tc>
@@ -6107,25 +5777,14 @@
                 <w:lang w:val="en-US" w:eastAsia="pt-PT"/>
               </w:rPr>
             </w:pPr>
-            <w:proofErr w:type="spellStart"/>
-            <w:r>
-              <w:rPr>
-                <w:rFonts w:eastAsia="Times New Roman" w:cstheme="minorHAnsi"/>
-                <w:sz w:val="18"/>
-                <w:szCs w:val="18"/>
-                <w:lang w:val="en-US" w:eastAsia="pt-PT"/>
-              </w:rPr>
-              <w:t>arg_L</w:t>
-            </w:r>
-            <w:proofErr w:type="spellEnd"/>
-            <w:r>
-              <w:rPr>
-                <w:rFonts w:eastAsia="Times New Roman" w:cstheme="minorHAnsi"/>
-                <w:sz w:val="18"/>
-                <w:szCs w:val="18"/>
-                <w:lang w:val="en-US" w:eastAsia="pt-PT"/>
-              </w:rPr>
-              <w:t>[c]</w:t>
+            <w:r>
+              <w:rPr>
+                <w:rFonts w:eastAsia="Times New Roman" w:cstheme="minorHAnsi"/>
+                <w:sz w:val="18"/>
+                <w:szCs w:val="18"/>
+                <w:lang w:val="en-US" w:eastAsia="pt-PT"/>
+              </w:rPr>
+              <w:t>arg_L[c]</w:t>
             </w:r>
           </w:p>
         </w:tc>
@@ -6210,25 +5869,14 @@
                 <w:lang w:val="en-US" w:eastAsia="pt-PT"/>
               </w:rPr>
             </w:pPr>
-            <w:proofErr w:type="spellStart"/>
-            <w:r>
-              <w:rPr>
-                <w:rFonts w:eastAsia="Times New Roman" w:cstheme="minorHAnsi"/>
-                <w:sz w:val="18"/>
-                <w:szCs w:val="18"/>
-                <w:lang w:val="en-US" w:eastAsia="pt-PT"/>
-              </w:rPr>
-              <w:t>asn_L</w:t>
-            </w:r>
-            <w:proofErr w:type="spellEnd"/>
-            <w:r>
-              <w:rPr>
-                <w:rFonts w:eastAsia="Times New Roman" w:cstheme="minorHAnsi"/>
-                <w:sz w:val="18"/>
-                <w:szCs w:val="18"/>
-                <w:lang w:val="en-US" w:eastAsia="pt-PT"/>
-              </w:rPr>
-              <w:t>[c]</w:t>
+            <w:r>
+              <w:rPr>
+                <w:rFonts w:eastAsia="Times New Roman" w:cstheme="minorHAnsi"/>
+                <w:sz w:val="18"/>
+                <w:szCs w:val="18"/>
+                <w:lang w:val="en-US" w:eastAsia="pt-PT"/>
+              </w:rPr>
+              <w:t>asn_L[c]</w:t>
             </w:r>
           </w:p>
         </w:tc>
@@ -6313,7 +5961,6 @@
                 <w:lang w:val="en-US" w:eastAsia="pt-PT"/>
               </w:rPr>
             </w:pPr>
-            <w:proofErr w:type="spellStart"/>
             <w:r>
               <w:rPr>
                 <w:rFonts w:eastAsia="Times New Roman" w:cstheme="minorHAnsi"/>
@@ -6323,7 +5970,6 @@
               </w:rPr>
               <w:t>asp_L</w:t>
             </w:r>
-            <w:proofErr w:type="spellEnd"/>
             <w:r>
               <w:rPr>
                 <w:rFonts w:eastAsia="Times New Roman" w:cstheme="minorHAnsi"/>
@@ -6425,25 +6071,14 @@
                 <w:lang w:val="en-US" w:eastAsia="pt-PT"/>
               </w:rPr>
             </w:pPr>
-            <w:proofErr w:type="spellStart"/>
-            <w:r>
-              <w:rPr>
-                <w:rFonts w:eastAsia="Times New Roman" w:cstheme="minorHAnsi"/>
-                <w:sz w:val="18"/>
-                <w:szCs w:val="18"/>
-                <w:lang w:val="en-US" w:eastAsia="pt-PT"/>
-              </w:rPr>
-              <w:t>atp</w:t>
-            </w:r>
-            <w:proofErr w:type="spellEnd"/>
-            <w:r>
-              <w:rPr>
-                <w:rFonts w:eastAsia="Times New Roman" w:cstheme="minorHAnsi"/>
-                <w:sz w:val="18"/>
-                <w:szCs w:val="18"/>
-                <w:lang w:val="en-US" w:eastAsia="pt-PT"/>
-              </w:rPr>
-              <w:t>[c]</w:t>
+            <w:r>
+              <w:rPr>
+                <w:rFonts w:eastAsia="Times New Roman" w:cstheme="minorHAnsi"/>
+                <w:sz w:val="18"/>
+                <w:szCs w:val="18"/>
+                <w:lang w:val="en-US" w:eastAsia="pt-PT"/>
+              </w:rPr>
+              <w:t>atp[c]</w:t>
             </w:r>
           </w:p>
         </w:tc>
@@ -6546,7 +6181,6 @@
                 <w:lang w:val="en-US" w:eastAsia="pt-PT"/>
               </w:rPr>
             </w:pPr>
-            <w:proofErr w:type="spellStart"/>
             <w:r>
               <w:rPr>
                 <w:rFonts w:eastAsia="Times New Roman" w:cstheme="minorHAnsi"/>
@@ -6565,7 +6199,6 @@
               </w:rPr>
               <w:t>hsterol</w:t>
             </w:r>
-            <w:proofErr w:type="spellEnd"/>
             <w:r>
               <w:rPr>
                 <w:rFonts w:eastAsia="Times New Roman" w:cstheme="minorHAnsi"/>
@@ -6668,7 +6301,6 @@
                 <w:lang w:val="en-US" w:eastAsia="pt-PT"/>
               </w:rPr>
             </w:pPr>
-            <w:proofErr w:type="spellStart"/>
             <w:r>
               <w:rPr>
                 <w:rFonts w:eastAsia="Times New Roman" w:cstheme="minorHAnsi"/>
@@ -6677,18 +6309,7 @@
                 <w:szCs w:val="18"/>
                 <w:lang w:val="en-US" w:eastAsia="pt-PT"/>
               </w:rPr>
-              <w:t>clpn_hs</w:t>
-            </w:r>
-            <w:proofErr w:type="spellEnd"/>
-            <w:r>
-              <w:rPr>
-                <w:rFonts w:eastAsia="Times New Roman" w:cstheme="minorHAnsi"/>
-                <w:color w:val="C00000"/>
-                <w:sz w:val="18"/>
-                <w:szCs w:val="18"/>
-                <w:lang w:val="en-US" w:eastAsia="pt-PT"/>
-              </w:rPr>
-              <w:t>[c]</w:t>
+              <w:t>clpn_hs[c]</w:t>
             </w:r>
           </w:p>
         </w:tc>
@@ -6776,7 +6397,6 @@
                 <w:lang w:val="en-US" w:eastAsia="pt-PT"/>
               </w:rPr>
             </w:pPr>
-            <w:proofErr w:type="spellStart"/>
             <w:r>
               <w:rPr>
                 <w:rFonts w:eastAsia="Times New Roman" w:cstheme="minorHAnsi"/>
@@ -6785,18 +6405,7 @@
                 <w:szCs w:val="18"/>
                 <w:lang w:val="en-US" w:eastAsia="pt-PT"/>
               </w:rPr>
-              <w:t>ctp</w:t>
-            </w:r>
-            <w:proofErr w:type="spellEnd"/>
-            <w:r>
-              <w:rPr>
-                <w:rFonts w:eastAsia="Times New Roman" w:cstheme="minorHAnsi"/>
-                <w:color w:val="C00000"/>
-                <w:sz w:val="18"/>
-                <w:szCs w:val="18"/>
-                <w:lang w:val="en-US" w:eastAsia="pt-PT"/>
-              </w:rPr>
-              <w:t>[c]</w:t>
+              <w:t>ctp[c]</w:t>
             </w:r>
           </w:p>
         </w:tc>
@@ -6883,25 +6492,14 @@
                 <w:lang w:val="en-US" w:eastAsia="pt-PT"/>
               </w:rPr>
             </w:pPr>
-            <w:proofErr w:type="spellStart"/>
-            <w:r>
-              <w:rPr>
-                <w:rFonts w:eastAsia="Times New Roman" w:cstheme="minorHAnsi"/>
-                <w:sz w:val="18"/>
-                <w:szCs w:val="18"/>
-                <w:lang w:val="en-US" w:eastAsia="pt-PT"/>
-              </w:rPr>
-              <w:t>cys_L</w:t>
-            </w:r>
-            <w:proofErr w:type="spellEnd"/>
-            <w:r>
-              <w:rPr>
-                <w:rFonts w:eastAsia="Times New Roman" w:cstheme="minorHAnsi"/>
-                <w:sz w:val="18"/>
-                <w:szCs w:val="18"/>
-                <w:lang w:val="en-US" w:eastAsia="pt-PT"/>
-              </w:rPr>
-              <w:t>[c]</w:t>
+            <w:r>
+              <w:rPr>
+                <w:rFonts w:eastAsia="Times New Roman" w:cstheme="minorHAnsi"/>
+                <w:sz w:val="18"/>
+                <w:szCs w:val="18"/>
+                <w:lang w:val="en-US" w:eastAsia="pt-PT"/>
+              </w:rPr>
+              <w:t>cys_L[c]</w:t>
             </w:r>
           </w:p>
         </w:tc>
@@ -7091,25 +6689,14 @@
                 <w:lang w:val="en-US" w:eastAsia="pt-PT"/>
               </w:rPr>
             </w:pPr>
-            <w:proofErr w:type="spellStart"/>
-            <w:r>
-              <w:rPr>
-                <w:rFonts w:eastAsia="Times New Roman" w:cstheme="minorHAnsi"/>
-                <w:sz w:val="18"/>
-                <w:szCs w:val="18"/>
-                <w:lang w:val="en-US" w:eastAsia="pt-PT"/>
-              </w:rPr>
-              <w:t>gln_L</w:t>
-            </w:r>
-            <w:proofErr w:type="spellEnd"/>
-            <w:r>
-              <w:rPr>
-                <w:rFonts w:eastAsia="Times New Roman" w:cstheme="minorHAnsi"/>
-                <w:sz w:val="18"/>
-                <w:szCs w:val="18"/>
-                <w:lang w:val="en-US" w:eastAsia="pt-PT"/>
-              </w:rPr>
-              <w:t>[c]</w:t>
+            <w:r>
+              <w:rPr>
+                <w:rFonts w:eastAsia="Times New Roman" w:cstheme="minorHAnsi"/>
+                <w:sz w:val="18"/>
+                <w:szCs w:val="18"/>
+                <w:lang w:val="en-US" w:eastAsia="pt-PT"/>
+              </w:rPr>
+              <w:t>gln_L[c]</w:t>
             </w:r>
           </w:p>
         </w:tc>
@@ -7212,25 +6799,14 @@
                 <w:lang w:val="en-US" w:eastAsia="pt-PT"/>
               </w:rPr>
             </w:pPr>
-            <w:proofErr w:type="spellStart"/>
-            <w:r>
-              <w:rPr>
-                <w:rFonts w:eastAsia="Times New Roman" w:cstheme="minorHAnsi"/>
-                <w:sz w:val="18"/>
-                <w:szCs w:val="18"/>
-                <w:lang w:val="en-US" w:eastAsia="pt-PT"/>
-              </w:rPr>
-              <w:t>glu_L</w:t>
-            </w:r>
-            <w:proofErr w:type="spellEnd"/>
-            <w:r>
-              <w:rPr>
-                <w:rFonts w:eastAsia="Times New Roman" w:cstheme="minorHAnsi"/>
-                <w:sz w:val="18"/>
-                <w:szCs w:val="18"/>
-                <w:lang w:val="en-US" w:eastAsia="pt-PT"/>
-              </w:rPr>
-              <w:t>[c]</w:t>
+            <w:r>
+              <w:rPr>
+                <w:rFonts w:eastAsia="Times New Roman" w:cstheme="minorHAnsi"/>
+                <w:sz w:val="18"/>
+                <w:szCs w:val="18"/>
+                <w:lang w:val="en-US" w:eastAsia="pt-PT"/>
+              </w:rPr>
+              <w:t>glu_L[c]</w:t>
             </w:r>
           </w:p>
         </w:tc>
@@ -7324,25 +6900,14 @@
                 <w:lang w:val="en-US" w:eastAsia="pt-PT"/>
               </w:rPr>
             </w:pPr>
-            <w:proofErr w:type="spellStart"/>
-            <w:r>
-              <w:rPr>
-                <w:rFonts w:eastAsia="Times New Roman" w:cstheme="minorHAnsi"/>
-                <w:sz w:val="18"/>
-                <w:szCs w:val="18"/>
-                <w:lang w:val="en-US" w:eastAsia="pt-PT"/>
-              </w:rPr>
-              <w:t>gly</w:t>
-            </w:r>
-            <w:proofErr w:type="spellEnd"/>
-            <w:r>
-              <w:rPr>
-                <w:rFonts w:eastAsia="Times New Roman" w:cstheme="minorHAnsi"/>
-                <w:sz w:val="18"/>
-                <w:szCs w:val="18"/>
-                <w:lang w:val="en-US" w:eastAsia="pt-PT"/>
-              </w:rPr>
-              <w:t>[c]</w:t>
+            <w:r>
+              <w:rPr>
+                <w:rFonts w:eastAsia="Times New Roman" w:cstheme="minorHAnsi"/>
+                <w:sz w:val="18"/>
+                <w:szCs w:val="18"/>
+                <w:lang w:val="en-US" w:eastAsia="pt-PT"/>
+              </w:rPr>
+              <w:t>gly[c]</w:t>
             </w:r>
           </w:p>
         </w:tc>
@@ -7437,7 +7002,6 @@
                 <w:lang w:val="en-US" w:eastAsia="pt-PT"/>
               </w:rPr>
             </w:pPr>
-            <w:proofErr w:type="spellStart"/>
             <w:r>
               <w:rPr>
                 <w:rFonts w:eastAsia="Times New Roman" w:cstheme="minorHAnsi"/>
@@ -7446,18 +7010,7 @@
                 <w:szCs w:val="18"/>
                 <w:lang w:val="en-US" w:eastAsia="pt-PT"/>
               </w:rPr>
-              <w:t>gtp</w:t>
-            </w:r>
-            <w:proofErr w:type="spellEnd"/>
-            <w:r>
-              <w:rPr>
-                <w:rFonts w:eastAsia="Times New Roman" w:cstheme="minorHAnsi"/>
-                <w:color w:val="C00000"/>
-                <w:sz w:val="18"/>
-                <w:szCs w:val="18"/>
-                <w:lang w:val="en-US" w:eastAsia="pt-PT"/>
-              </w:rPr>
-              <w:t>[c]</w:t>
+              <w:t>gtp[c]</w:t>
             </w:r>
           </w:p>
         </w:tc>
@@ -7636,25 +7189,14 @@
                 <w:lang w:val="en-US" w:eastAsia="pt-PT"/>
               </w:rPr>
             </w:pPr>
-            <w:proofErr w:type="spellStart"/>
-            <w:r>
-              <w:rPr>
-                <w:rFonts w:eastAsia="Times New Roman" w:cstheme="minorHAnsi"/>
-                <w:sz w:val="18"/>
-                <w:szCs w:val="18"/>
-                <w:lang w:val="en-US" w:eastAsia="pt-PT"/>
-              </w:rPr>
-              <w:t>his_L</w:t>
-            </w:r>
-            <w:proofErr w:type="spellEnd"/>
-            <w:r>
-              <w:rPr>
-                <w:rFonts w:eastAsia="Times New Roman" w:cstheme="minorHAnsi"/>
-                <w:sz w:val="18"/>
-                <w:szCs w:val="18"/>
-                <w:lang w:val="en-US" w:eastAsia="pt-PT"/>
-              </w:rPr>
-              <w:t>[c]</w:t>
+            <w:r>
+              <w:rPr>
+                <w:rFonts w:eastAsia="Times New Roman" w:cstheme="minorHAnsi"/>
+                <w:sz w:val="18"/>
+                <w:szCs w:val="18"/>
+                <w:lang w:val="en-US" w:eastAsia="pt-PT"/>
+              </w:rPr>
+              <w:t>his_L[c]</w:t>
             </w:r>
           </w:p>
         </w:tc>
@@ -7757,25 +7299,14 @@
                 <w:lang w:val="en-US" w:eastAsia="pt-PT"/>
               </w:rPr>
             </w:pPr>
-            <w:proofErr w:type="spellStart"/>
-            <w:r>
-              <w:rPr>
-                <w:rFonts w:eastAsia="Times New Roman" w:cstheme="minorHAnsi"/>
-                <w:sz w:val="18"/>
-                <w:szCs w:val="18"/>
-                <w:lang w:val="en-US" w:eastAsia="pt-PT"/>
-              </w:rPr>
-              <w:t>ile_L</w:t>
-            </w:r>
-            <w:proofErr w:type="spellEnd"/>
-            <w:r>
-              <w:rPr>
-                <w:rFonts w:eastAsia="Times New Roman" w:cstheme="minorHAnsi"/>
-                <w:sz w:val="18"/>
-                <w:szCs w:val="18"/>
-                <w:lang w:val="en-US" w:eastAsia="pt-PT"/>
-              </w:rPr>
-              <w:t>[c]</w:t>
+            <w:r>
+              <w:rPr>
+                <w:rFonts w:eastAsia="Times New Roman" w:cstheme="minorHAnsi"/>
+                <w:sz w:val="18"/>
+                <w:szCs w:val="18"/>
+                <w:lang w:val="en-US" w:eastAsia="pt-PT"/>
+              </w:rPr>
+              <w:t>ile_L[c]</w:t>
             </w:r>
           </w:p>
         </w:tc>
@@ -7869,25 +7400,14 @@
                 <w:lang w:val="en-US" w:eastAsia="pt-PT"/>
               </w:rPr>
             </w:pPr>
-            <w:proofErr w:type="spellStart"/>
-            <w:r>
-              <w:rPr>
-                <w:rFonts w:eastAsia="Times New Roman" w:cstheme="minorHAnsi"/>
-                <w:sz w:val="18"/>
-                <w:szCs w:val="18"/>
-                <w:lang w:val="en-US" w:eastAsia="pt-PT"/>
-              </w:rPr>
-              <w:t>leu_L</w:t>
-            </w:r>
-            <w:proofErr w:type="spellEnd"/>
-            <w:r>
-              <w:rPr>
-                <w:rFonts w:eastAsia="Times New Roman" w:cstheme="minorHAnsi"/>
-                <w:sz w:val="18"/>
-                <w:szCs w:val="18"/>
-                <w:lang w:val="en-US" w:eastAsia="pt-PT"/>
-              </w:rPr>
-              <w:t>[c]</w:t>
+            <w:r>
+              <w:rPr>
+                <w:rFonts w:eastAsia="Times New Roman" w:cstheme="minorHAnsi"/>
+                <w:sz w:val="18"/>
+                <w:szCs w:val="18"/>
+                <w:lang w:val="en-US" w:eastAsia="pt-PT"/>
+              </w:rPr>
+              <w:t>leu_L[c]</w:t>
             </w:r>
           </w:p>
         </w:tc>
@@ -7981,25 +7501,14 @@
                 <w:lang w:val="en-US" w:eastAsia="pt-PT"/>
               </w:rPr>
             </w:pPr>
-            <w:proofErr w:type="spellStart"/>
-            <w:r>
-              <w:rPr>
-                <w:rFonts w:eastAsia="Times New Roman" w:cstheme="minorHAnsi"/>
-                <w:sz w:val="18"/>
-                <w:szCs w:val="18"/>
-                <w:lang w:val="en-US" w:eastAsia="pt-PT"/>
-              </w:rPr>
-              <w:t>lys_L</w:t>
-            </w:r>
-            <w:proofErr w:type="spellEnd"/>
-            <w:r>
-              <w:rPr>
-                <w:rFonts w:eastAsia="Times New Roman" w:cstheme="minorHAnsi"/>
-                <w:sz w:val="18"/>
-                <w:szCs w:val="18"/>
-                <w:lang w:val="en-US" w:eastAsia="pt-PT"/>
-              </w:rPr>
-              <w:t>[c]</w:t>
+            <w:r>
+              <w:rPr>
+                <w:rFonts w:eastAsia="Times New Roman" w:cstheme="minorHAnsi"/>
+                <w:sz w:val="18"/>
+                <w:szCs w:val="18"/>
+                <w:lang w:val="en-US" w:eastAsia="pt-PT"/>
+              </w:rPr>
+              <w:t>lys_L[c]</w:t>
             </w:r>
           </w:p>
         </w:tc>
@@ -8084,25 +7593,14 @@
                 <w:lang w:val="en-US" w:eastAsia="pt-PT"/>
               </w:rPr>
             </w:pPr>
-            <w:proofErr w:type="spellStart"/>
-            <w:r>
-              <w:rPr>
-                <w:rFonts w:eastAsia="Times New Roman" w:cstheme="minorHAnsi"/>
-                <w:sz w:val="18"/>
-                <w:szCs w:val="18"/>
-                <w:lang w:val="en-US" w:eastAsia="pt-PT"/>
-              </w:rPr>
-              <w:t>met_L</w:t>
-            </w:r>
-            <w:proofErr w:type="spellEnd"/>
-            <w:r>
-              <w:rPr>
-                <w:rFonts w:eastAsia="Times New Roman" w:cstheme="minorHAnsi"/>
-                <w:sz w:val="18"/>
-                <w:szCs w:val="18"/>
-                <w:lang w:val="en-US" w:eastAsia="pt-PT"/>
-              </w:rPr>
-              <w:t>[c]</w:t>
+            <w:r>
+              <w:rPr>
+                <w:rFonts w:eastAsia="Times New Roman" w:cstheme="minorHAnsi"/>
+                <w:sz w:val="18"/>
+                <w:szCs w:val="18"/>
+                <w:lang w:val="en-US" w:eastAsia="pt-PT"/>
+              </w:rPr>
+              <w:t>met_L[c]</w:t>
             </w:r>
           </w:p>
         </w:tc>
@@ -8205,25 +7703,14 @@
                 <w:lang w:val="en-US" w:eastAsia="pt-PT"/>
               </w:rPr>
             </w:pPr>
-            <w:proofErr w:type="spellStart"/>
-            <w:r>
-              <w:rPr>
-                <w:rFonts w:eastAsia="Times New Roman" w:cstheme="minorHAnsi"/>
-                <w:sz w:val="18"/>
-                <w:szCs w:val="18"/>
-                <w:lang w:val="en-US" w:eastAsia="pt-PT"/>
-              </w:rPr>
-              <w:t>pail_hs</w:t>
-            </w:r>
-            <w:proofErr w:type="spellEnd"/>
-            <w:r>
-              <w:rPr>
-                <w:rFonts w:eastAsia="Times New Roman" w:cstheme="minorHAnsi"/>
-                <w:sz w:val="18"/>
-                <w:szCs w:val="18"/>
-                <w:lang w:val="en-US" w:eastAsia="pt-PT"/>
-              </w:rPr>
-              <w:t>[c]</w:t>
+            <w:r>
+              <w:rPr>
+                <w:rFonts w:eastAsia="Times New Roman" w:cstheme="minorHAnsi"/>
+                <w:sz w:val="18"/>
+                <w:szCs w:val="18"/>
+                <w:lang w:val="en-US" w:eastAsia="pt-PT"/>
+              </w:rPr>
+              <w:t>pail_hs[c]</w:t>
             </w:r>
           </w:p>
         </w:tc>
@@ -8317,7 +7804,6 @@
                 <w:lang w:val="en-US" w:eastAsia="pt-PT"/>
               </w:rPr>
             </w:pPr>
-            <w:proofErr w:type="spellStart"/>
             <w:r>
               <w:rPr>
                 <w:rFonts w:eastAsia="Times New Roman" w:cstheme="minorHAnsi"/>
@@ -8327,7 +7813,6 @@
               </w:rPr>
               <w:t>pchol_hs</w:t>
             </w:r>
-            <w:proofErr w:type="spellEnd"/>
             <w:r>
               <w:rPr>
                 <w:rFonts w:eastAsia="Times New Roman" w:cstheme="minorHAnsi"/>
@@ -8429,7 +7914,6 @@
                 <w:lang w:val="en-US" w:eastAsia="pt-PT"/>
               </w:rPr>
             </w:pPr>
-            <w:proofErr w:type="spellStart"/>
             <w:r>
               <w:rPr>
                 <w:rFonts w:eastAsia="Times New Roman" w:cstheme="minorHAnsi"/>
@@ -8439,7 +7923,6 @@
               </w:rPr>
               <w:t>pe_hs</w:t>
             </w:r>
-            <w:proofErr w:type="spellEnd"/>
             <w:r>
               <w:rPr>
                 <w:rFonts w:eastAsia="Times New Roman" w:cstheme="minorHAnsi"/>
@@ -8541,7 +8024,6 @@
                 <w:lang w:val="en-US" w:eastAsia="pt-PT"/>
               </w:rPr>
             </w:pPr>
-            <w:proofErr w:type="spellStart"/>
             <w:r>
               <w:rPr>
                 <w:rFonts w:eastAsia="Times New Roman" w:cstheme="minorHAnsi"/>
@@ -8551,7 +8033,6 @@
               </w:rPr>
               <w:t>pglyc_hs</w:t>
             </w:r>
-            <w:proofErr w:type="spellEnd"/>
             <w:r>
               <w:rPr>
                 <w:rFonts w:eastAsia="Times New Roman" w:cstheme="minorHAnsi"/>
@@ -8653,7 +8134,6 @@
                 <w:lang w:val="en-US" w:eastAsia="pt-PT"/>
               </w:rPr>
             </w:pPr>
-            <w:proofErr w:type="spellStart"/>
             <w:r>
               <w:rPr>
                 <w:rFonts w:eastAsia="Times New Roman" w:cstheme="minorHAnsi"/>
@@ -8663,7 +8143,6 @@
               </w:rPr>
               <w:t>phe_L</w:t>
             </w:r>
-            <w:proofErr w:type="spellEnd"/>
             <w:r>
               <w:rPr>
                 <w:rFonts w:eastAsia="Times New Roman" w:cstheme="minorHAnsi"/>
@@ -8774,7 +8253,6 @@
                 <w:lang w:val="en-US" w:eastAsia="pt-PT"/>
               </w:rPr>
             </w:pPr>
-            <w:proofErr w:type="spellStart"/>
             <w:r>
               <w:rPr>
                 <w:rFonts w:eastAsia="Times New Roman" w:cstheme="minorHAnsi"/>
@@ -8784,7 +8262,6 @@
               </w:rPr>
               <w:t>pro_L</w:t>
             </w:r>
-            <w:proofErr w:type="spellEnd"/>
             <w:r>
               <w:rPr>
                 <w:rFonts w:eastAsia="Times New Roman" w:cstheme="minorHAnsi"/>
@@ -8877,7 +8354,6 @@
                 <w:lang w:val="en-US" w:eastAsia="pt-PT"/>
               </w:rPr>
             </w:pPr>
-            <w:proofErr w:type="spellStart"/>
             <w:r>
               <w:rPr>
                 <w:rFonts w:eastAsia="Times New Roman" w:cstheme="minorHAnsi"/>
@@ -8887,7 +8363,6 @@
               </w:rPr>
               <w:t>ps_hs</w:t>
             </w:r>
-            <w:proofErr w:type="spellEnd"/>
             <w:r>
               <w:rPr>
                 <w:rFonts w:eastAsia="Times New Roman" w:cstheme="minorHAnsi"/>
@@ -8989,7 +8464,6 @@
                 <w:lang w:val="en-US" w:eastAsia="pt-PT"/>
               </w:rPr>
             </w:pPr>
-            <w:proofErr w:type="spellStart"/>
             <w:r>
               <w:rPr>
                 <w:rFonts w:eastAsia="Times New Roman" w:cstheme="minorHAnsi"/>
@@ -8999,7 +8473,6 @@
               </w:rPr>
               <w:t>ser_L</w:t>
             </w:r>
-            <w:proofErr w:type="spellEnd"/>
             <w:r>
               <w:rPr>
                 <w:rFonts w:eastAsia="Times New Roman" w:cstheme="minorHAnsi"/>
@@ -9101,7 +8574,6 @@
                 <w:lang w:val="en-US" w:eastAsia="pt-PT"/>
               </w:rPr>
             </w:pPr>
-            <w:proofErr w:type="spellStart"/>
             <w:r>
               <w:rPr>
                 <w:rFonts w:eastAsia="Times New Roman" w:cstheme="minorHAnsi"/>
@@ -9111,7 +8583,6 @@
               </w:rPr>
               <w:t>sphmyln_hs</w:t>
             </w:r>
-            <w:proofErr w:type="spellEnd"/>
             <w:r>
               <w:rPr>
                 <w:rFonts w:eastAsia="Times New Roman" w:cstheme="minorHAnsi"/>
@@ -9213,7 +8684,6 @@
                 <w:lang w:val="en-US" w:eastAsia="pt-PT"/>
               </w:rPr>
             </w:pPr>
-            <w:proofErr w:type="spellStart"/>
             <w:r>
               <w:rPr>
                 <w:rFonts w:eastAsia="Times New Roman" w:cstheme="minorHAnsi"/>
@@ -9223,7 +8693,6 @@
               </w:rPr>
               <w:t>thr_L</w:t>
             </w:r>
-            <w:proofErr w:type="spellEnd"/>
             <w:r>
               <w:rPr>
                 <w:rFonts w:eastAsia="Times New Roman" w:cstheme="minorHAnsi"/>
@@ -9326,7 +8795,6 @@
                 <w:lang w:val="en-US" w:eastAsia="pt-PT"/>
               </w:rPr>
             </w:pPr>
-            <w:proofErr w:type="spellStart"/>
             <w:r>
               <w:rPr>
                 <w:rFonts w:eastAsia="Times New Roman" w:cstheme="minorHAnsi"/>
@@ -9336,7 +8804,6 @@
               </w:rPr>
               <w:t>trp_L</w:t>
             </w:r>
-            <w:proofErr w:type="spellEnd"/>
             <w:r>
               <w:rPr>
                 <w:rFonts w:eastAsia="Times New Roman" w:cstheme="minorHAnsi"/>
@@ -9438,7 +8905,6 @@
                 <w:lang w:val="en-US" w:eastAsia="pt-PT"/>
               </w:rPr>
             </w:pPr>
-            <w:proofErr w:type="spellStart"/>
             <w:r>
               <w:rPr>
                 <w:rFonts w:eastAsia="Times New Roman" w:cstheme="minorHAnsi"/>
@@ -9448,7 +8914,6 @@
               </w:rPr>
               <w:t>tyr_L</w:t>
             </w:r>
-            <w:proofErr w:type="spellEnd"/>
             <w:r>
               <w:rPr>
                 <w:rFonts w:eastAsia="Times New Roman" w:cstheme="minorHAnsi"/>
@@ -9551,7 +9016,6 @@
                 <w:lang w:val="en-US" w:eastAsia="pt-PT"/>
               </w:rPr>
             </w:pPr>
-            <w:proofErr w:type="spellStart"/>
             <w:r>
               <w:rPr>
                 <w:rFonts w:eastAsia="Times New Roman" w:cstheme="minorHAnsi"/>
@@ -9560,18 +9024,7 @@
                 <w:szCs w:val="18"/>
                 <w:lang w:val="en-US" w:eastAsia="pt-PT"/>
               </w:rPr>
-              <w:t>utp</w:t>
-            </w:r>
-            <w:proofErr w:type="spellEnd"/>
-            <w:r>
-              <w:rPr>
-                <w:rFonts w:eastAsia="Times New Roman" w:cstheme="minorHAnsi"/>
-                <w:color w:val="C00000"/>
-                <w:sz w:val="18"/>
-                <w:szCs w:val="18"/>
-                <w:lang w:val="en-US" w:eastAsia="pt-PT"/>
-              </w:rPr>
-              <w:t>[c]</w:t>
+              <w:t>utp[c]</w:t>
             </w:r>
           </w:p>
         </w:tc>
@@ -9657,7 +9110,6 @@
                 <w:lang w:val="en-US" w:eastAsia="pt-PT"/>
               </w:rPr>
             </w:pPr>
-            <w:proofErr w:type="spellStart"/>
             <w:r>
               <w:rPr>
                 <w:rFonts w:eastAsia="Times New Roman" w:cstheme="minorHAnsi"/>
@@ -9667,7 +9119,6 @@
               </w:rPr>
               <w:t>val_L</w:t>
             </w:r>
-            <w:proofErr w:type="spellEnd"/>
             <w:r>
               <w:rPr>
                 <w:rFonts w:eastAsia="Times New Roman" w:cstheme="minorHAnsi"/>
@@ -9895,25 +9346,14 @@
                 <w:lang w:val="en-US" w:eastAsia="pt-PT"/>
               </w:rPr>
             </w:pPr>
-            <w:proofErr w:type="spellStart"/>
-            <w:r>
-              <w:rPr>
-                <w:rFonts w:eastAsia="Times New Roman" w:cstheme="minorHAnsi"/>
-                <w:sz w:val="18"/>
-                <w:szCs w:val="18"/>
-                <w:lang w:val="en-US" w:eastAsia="pt-PT"/>
-              </w:rPr>
-              <w:t>adp</w:t>
-            </w:r>
-            <w:proofErr w:type="spellEnd"/>
-            <w:r>
-              <w:rPr>
-                <w:rFonts w:eastAsia="Times New Roman" w:cstheme="minorHAnsi"/>
-                <w:sz w:val="18"/>
-                <w:szCs w:val="18"/>
-                <w:lang w:val="en-US" w:eastAsia="pt-PT"/>
-              </w:rPr>
-              <w:t>[c]</w:t>
+            <w:r>
+              <w:rPr>
+                <w:rFonts w:eastAsia="Times New Roman" w:cstheme="minorHAnsi"/>
+                <w:sz w:val="18"/>
+                <w:szCs w:val="18"/>
+                <w:lang w:val="en-US" w:eastAsia="pt-PT"/>
+              </w:rPr>
+              <w:t>adp[c]</w:t>
             </w:r>
           </w:p>
         </w:tc>
@@ -9930,25 +9370,14 @@
                 <w:lang w:val="en-US" w:eastAsia="pt-PT"/>
               </w:rPr>
             </w:pPr>
-            <w:proofErr w:type="gramStart"/>
-            <w:r>
-              <w:rPr>
-                <w:rFonts w:eastAsia="Times New Roman" w:cstheme="minorHAnsi"/>
-                <w:sz w:val="18"/>
-                <w:szCs w:val="18"/>
-                <w:lang w:val="en-US" w:eastAsia="pt-PT"/>
-              </w:rPr>
-              <w:t>ADP[</w:t>
-            </w:r>
-            <w:proofErr w:type="gramEnd"/>
-            <w:r>
-              <w:rPr>
-                <w:rFonts w:eastAsia="Times New Roman" w:cstheme="minorHAnsi"/>
-                <w:sz w:val="18"/>
-                <w:szCs w:val="18"/>
-                <w:lang w:val="en-US" w:eastAsia="pt-PT"/>
-              </w:rPr>
-              <w:t>cytoplasm]</w:t>
+            <w:r>
+              <w:rPr>
+                <w:rFonts w:eastAsia="Times New Roman" w:cstheme="minorHAnsi"/>
+                <w:sz w:val="18"/>
+                <w:szCs w:val="18"/>
+                <w:lang w:val="en-US" w:eastAsia="pt-PT"/>
+              </w:rPr>
+              <w:t>ADP[cytoplasm]</w:t>
             </w:r>
           </w:p>
         </w:tc>
@@ -10343,7 +9772,6 @@
           <w:szCs w:val="22"/>
           <w:lang w:val="en-US"/>
         </w:rPr>
-        <w:lastRenderedPageBreak/>
         <w:t>-</w:t>
       </w:r>
       <w:r>
@@ -10356,7 +9784,6 @@
         </w:rPr>
         <w:t xml:space="preserve"> </w:t>
       </w:r>
-      <w:proofErr w:type="spellStart"/>
       <w:r>
         <w:rPr>
           <w:rFonts w:cstheme="minorHAnsi"/>
@@ -10369,7 +9796,6 @@
         </w:rPr>
         <w:t>R_biomass_mac</w:t>
       </w:r>
-      <w:proofErr w:type="spellEnd"/>
       <w:r>
         <w:rPr>
           <w:rFonts w:cstheme="minorHAnsi"/>
@@ -10645,25 +10071,14 @@
                 <w:lang w:val="en-US" w:eastAsia="pt-PT"/>
               </w:rPr>
             </w:pPr>
-            <w:proofErr w:type="spellStart"/>
-            <w:r>
-              <w:rPr>
-                <w:rFonts w:eastAsia="Times New Roman" w:cstheme="minorHAnsi"/>
-                <w:sz w:val="18"/>
-                <w:szCs w:val="18"/>
-                <w:lang w:val="en-US" w:eastAsia="pt-PT"/>
-              </w:rPr>
-              <w:t>ala_L</w:t>
-            </w:r>
-            <w:proofErr w:type="spellEnd"/>
-            <w:r>
-              <w:rPr>
-                <w:rFonts w:eastAsia="Times New Roman" w:cstheme="minorHAnsi"/>
-                <w:sz w:val="18"/>
-                <w:szCs w:val="18"/>
-                <w:lang w:val="en-US" w:eastAsia="pt-PT"/>
-              </w:rPr>
-              <w:t>[c]</w:t>
+            <w:r>
+              <w:rPr>
+                <w:rFonts w:eastAsia="Times New Roman" w:cstheme="minorHAnsi"/>
+                <w:sz w:val="18"/>
+                <w:szCs w:val="18"/>
+                <w:lang w:val="en-US" w:eastAsia="pt-PT"/>
+              </w:rPr>
+              <w:t>ala_L[c]</w:t>
             </w:r>
           </w:p>
         </w:tc>
@@ -10748,7 +10163,6 @@
                 <w:lang w:val="en-US" w:eastAsia="pt-PT"/>
               </w:rPr>
             </w:pPr>
-            <w:proofErr w:type="spellStart"/>
             <w:r>
               <w:rPr>
                 <w:rFonts w:eastAsia="Times New Roman" w:cstheme="minorHAnsi"/>
@@ -10758,7 +10172,6 @@
               </w:rPr>
               <w:t>alpa_hs</w:t>
             </w:r>
-            <w:proofErr w:type="spellEnd"/>
             <w:r>
               <w:rPr>
                 <w:rFonts w:eastAsia="Times New Roman" w:cstheme="minorHAnsi"/>
@@ -10961,25 +10374,14 @@
                 <w:lang w:val="en-US" w:eastAsia="pt-PT"/>
               </w:rPr>
             </w:pPr>
-            <w:proofErr w:type="spellStart"/>
-            <w:r>
-              <w:rPr>
-                <w:rFonts w:eastAsia="Times New Roman" w:cstheme="minorHAnsi"/>
-                <w:sz w:val="18"/>
-                <w:szCs w:val="18"/>
-                <w:lang w:val="en-US" w:eastAsia="pt-PT"/>
-              </w:rPr>
-              <w:t>arg_L</w:t>
-            </w:r>
-            <w:proofErr w:type="spellEnd"/>
-            <w:r>
-              <w:rPr>
-                <w:rFonts w:eastAsia="Times New Roman" w:cstheme="minorHAnsi"/>
-                <w:sz w:val="18"/>
-                <w:szCs w:val="18"/>
-                <w:lang w:val="en-US" w:eastAsia="pt-PT"/>
-              </w:rPr>
-              <w:t>[c]</w:t>
+            <w:r>
+              <w:rPr>
+                <w:rFonts w:eastAsia="Times New Roman" w:cstheme="minorHAnsi"/>
+                <w:sz w:val="18"/>
+                <w:szCs w:val="18"/>
+                <w:lang w:val="en-US" w:eastAsia="pt-PT"/>
+              </w:rPr>
+              <w:t>arg_L[c]</w:t>
             </w:r>
           </w:p>
         </w:tc>
@@ -11064,25 +10466,14 @@
                 <w:lang w:val="en-US" w:eastAsia="pt-PT"/>
               </w:rPr>
             </w:pPr>
-            <w:proofErr w:type="spellStart"/>
-            <w:r>
-              <w:rPr>
-                <w:rFonts w:eastAsia="Times New Roman" w:cstheme="minorHAnsi"/>
-                <w:sz w:val="18"/>
-                <w:szCs w:val="18"/>
-                <w:lang w:val="en-US" w:eastAsia="pt-PT"/>
-              </w:rPr>
-              <w:t>asn_L</w:t>
-            </w:r>
-            <w:proofErr w:type="spellEnd"/>
-            <w:r>
-              <w:rPr>
-                <w:rFonts w:eastAsia="Times New Roman" w:cstheme="minorHAnsi"/>
-                <w:sz w:val="18"/>
-                <w:szCs w:val="18"/>
-                <w:lang w:val="en-US" w:eastAsia="pt-PT"/>
-              </w:rPr>
-              <w:t>[c]</w:t>
+            <w:r>
+              <w:rPr>
+                <w:rFonts w:eastAsia="Times New Roman" w:cstheme="minorHAnsi"/>
+                <w:sz w:val="18"/>
+                <w:szCs w:val="18"/>
+                <w:lang w:val="en-US" w:eastAsia="pt-PT"/>
+              </w:rPr>
+              <w:t>asn_L[c]</w:t>
             </w:r>
           </w:p>
         </w:tc>
@@ -11167,7 +10558,6 @@
                 <w:lang w:val="en-US" w:eastAsia="pt-PT"/>
               </w:rPr>
             </w:pPr>
-            <w:proofErr w:type="spellStart"/>
             <w:r>
               <w:rPr>
                 <w:rFonts w:eastAsia="Times New Roman" w:cstheme="minorHAnsi"/>
@@ -11177,7 +10567,6 @@
               </w:rPr>
               <w:t>asp_L</w:t>
             </w:r>
-            <w:proofErr w:type="spellEnd"/>
             <w:r>
               <w:rPr>
                 <w:rFonts w:eastAsia="Times New Roman" w:cstheme="minorHAnsi"/>
@@ -11270,25 +10659,14 @@
                 <w:lang w:val="en-US" w:eastAsia="pt-PT"/>
               </w:rPr>
             </w:pPr>
-            <w:proofErr w:type="spellStart"/>
-            <w:r>
-              <w:rPr>
-                <w:rFonts w:eastAsia="Times New Roman" w:cstheme="minorHAnsi"/>
-                <w:sz w:val="18"/>
-                <w:szCs w:val="18"/>
-                <w:lang w:val="en-US" w:eastAsia="pt-PT"/>
-              </w:rPr>
-              <w:t>atp</w:t>
-            </w:r>
-            <w:proofErr w:type="spellEnd"/>
-            <w:r>
-              <w:rPr>
-                <w:rFonts w:eastAsia="Times New Roman" w:cstheme="minorHAnsi"/>
-                <w:sz w:val="18"/>
-                <w:szCs w:val="18"/>
-                <w:lang w:val="en-US" w:eastAsia="pt-PT"/>
-              </w:rPr>
-              <w:t>[c]</w:t>
+            <w:r>
+              <w:rPr>
+                <w:rFonts w:eastAsia="Times New Roman" w:cstheme="minorHAnsi"/>
+                <w:sz w:val="18"/>
+                <w:szCs w:val="18"/>
+                <w:lang w:val="en-US" w:eastAsia="pt-PT"/>
+              </w:rPr>
+              <w:t>atp[c]</w:t>
             </w:r>
           </w:p>
         </w:tc>
@@ -11382,7 +10760,6 @@
                 <w:lang w:val="en-US" w:eastAsia="pt-PT"/>
               </w:rPr>
             </w:pPr>
-            <w:proofErr w:type="spellStart"/>
             <w:r>
               <w:rPr>
                 <w:rFonts w:eastAsia="Times New Roman" w:cstheme="minorHAnsi"/>
@@ -11401,7 +10778,6 @@
               </w:rPr>
               <w:t>hsterol</w:t>
             </w:r>
-            <w:proofErr w:type="spellEnd"/>
             <w:r>
               <w:rPr>
                 <w:rFonts w:eastAsia="Times New Roman" w:cstheme="minorHAnsi"/>
@@ -11503,25 +10879,14 @@
                 <w:lang w:val="en-US" w:eastAsia="pt-PT"/>
               </w:rPr>
             </w:pPr>
-            <w:proofErr w:type="spellStart"/>
-            <w:r>
-              <w:rPr>
-                <w:rFonts w:eastAsia="Times New Roman" w:cstheme="minorHAnsi"/>
-                <w:sz w:val="18"/>
-                <w:szCs w:val="18"/>
-                <w:lang w:val="en-US" w:eastAsia="pt-PT"/>
-              </w:rPr>
-              <w:t>cmp</w:t>
-            </w:r>
-            <w:proofErr w:type="spellEnd"/>
-            <w:r>
-              <w:rPr>
-                <w:rFonts w:eastAsia="Times New Roman" w:cstheme="minorHAnsi"/>
-                <w:sz w:val="18"/>
-                <w:szCs w:val="18"/>
-                <w:lang w:val="en-US" w:eastAsia="pt-PT"/>
-              </w:rPr>
-              <w:t>[c]</w:t>
+            <w:r>
+              <w:rPr>
+                <w:rFonts w:eastAsia="Times New Roman" w:cstheme="minorHAnsi"/>
+                <w:sz w:val="18"/>
+                <w:szCs w:val="18"/>
+                <w:lang w:val="en-US" w:eastAsia="pt-PT"/>
+              </w:rPr>
+              <w:t>cmp[c]</w:t>
             </w:r>
           </w:p>
         </w:tc>
@@ -11615,25 +10980,14 @@
                 <w:lang w:val="en-US" w:eastAsia="pt-PT"/>
               </w:rPr>
             </w:pPr>
-            <w:proofErr w:type="spellStart"/>
-            <w:r>
-              <w:rPr>
-                <w:rFonts w:eastAsia="Times New Roman" w:cstheme="minorHAnsi"/>
-                <w:sz w:val="18"/>
-                <w:szCs w:val="18"/>
-                <w:lang w:val="en-US" w:eastAsia="pt-PT"/>
-              </w:rPr>
-              <w:t>cys_L</w:t>
-            </w:r>
-            <w:proofErr w:type="spellEnd"/>
-            <w:r>
-              <w:rPr>
-                <w:rFonts w:eastAsia="Times New Roman" w:cstheme="minorHAnsi"/>
-                <w:sz w:val="18"/>
-                <w:szCs w:val="18"/>
-                <w:lang w:val="en-US" w:eastAsia="pt-PT"/>
-              </w:rPr>
-              <w:t>[c]</w:t>
+            <w:r>
+              <w:rPr>
+                <w:rFonts w:eastAsia="Times New Roman" w:cstheme="minorHAnsi"/>
+                <w:sz w:val="18"/>
+                <w:szCs w:val="18"/>
+                <w:lang w:val="en-US" w:eastAsia="pt-PT"/>
+              </w:rPr>
+              <w:t>cys_L[c]</w:t>
             </w:r>
           </w:p>
         </w:tc>
@@ -11727,7 +11081,6 @@
                 <w:lang w:val="en-US" w:eastAsia="pt-PT"/>
               </w:rPr>
             </w:pPr>
-            <w:proofErr w:type="spellStart"/>
             <w:r>
               <w:rPr>
                 <w:rFonts w:eastAsia="Times New Roman" w:cstheme="minorHAnsi"/>
@@ -11737,7 +11090,6 @@
               </w:rPr>
               <w:t>dag_hs</w:t>
             </w:r>
-            <w:proofErr w:type="spellEnd"/>
             <w:r>
               <w:rPr>
                 <w:rFonts w:eastAsia="Times New Roman" w:cstheme="minorHAnsi"/>
@@ -11949,7 +11301,6 @@
                 <w:lang w:val="en-US" w:eastAsia="pt-PT"/>
               </w:rPr>
             </w:pPr>
-            <w:proofErr w:type="spellStart"/>
             <w:r>
               <w:rPr>
                 <w:rFonts w:eastAsia="Times New Roman" w:cstheme="minorHAnsi"/>
@@ -11959,7 +11310,6 @@
               </w:rPr>
               <w:t>dcmp</w:t>
             </w:r>
-            <w:proofErr w:type="spellEnd"/>
             <w:r>
               <w:rPr>
                 <w:rFonts w:eastAsia="Times New Roman" w:cstheme="minorHAnsi"/>
@@ -11984,7 +11334,6 @@
                 <w:lang w:val="en-US" w:eastAsia="pt-PT"/>
               </w:rPr>
             </w:pPr>
-            <w:proofErr w:type="spellStart"/>
             <w:r>
               <w:rPr>
                 <w:rFonts w:eastAsia="Times New Roman" w:cstheme="minorHAnsi"/>
@@ -11994,7 +11343,6 @@
               </w:rPr>
               <w:t>dCMP</w:t>
             </w:r>
-            <w:proofErr w:type="spellEnd"/>
             <w:r>
               <w:rPr>
                 <w:rFonts w:eastAsia="Times New Roman" w:cstheme="minorHAnsi"/>
@@ -12063,7 +11411,6 @@
                 <w:lang w:val="en-US" w:eastAsia="pt-PT"/>
               </w:rPr>
             </w:pPr>
-            <w:proofErr w:type="spellStart"/>
             <w:r>
               <w:rPr>
                 <w:rFonts w:eastAsia="Times New Roman" w:cstheme="minorHAnsi"/>
@@ -12073,7 +11420,6 @@
               </w:rPr>
               <w:t>dgmp</w:t>
             </w:r>
-            <w:proofErr w:type="spellEnd"/>
             <w:r>
               <w:rPr>
                 <w:rFonts w:eastAsia="Times New Roman" w:cstheme="minorHAnsi"/>
@@ -12175,7 +11521,6 @@
                 <w:lang w:val="en-US" w:eastAsia="pt-PT"/>
               </w:rPr>
             </w:pPr>
-            <w:proofErr w:type="spellStart"/>
             <w:r>
               <w:rPr>
                 <w:rFonts w:eastAsia="Times New Roman" w:cstheme="minorHAnsi"/>
@@ -12185,7 +11530,6 @@
               </w:rPr>
               <w:t>dtmp</w:t>
             </w:r>
-            <w:proofErr w:type="spellEnd"/>
             <w:r>
               <w:rPr>
                 <w:rFonts w:eastAsia="Times New Roman" w:cstheme="minorHAnsi"/>
@@ -12287,7 +11631,6 @@
                 <w:lang w:val="en-US" w:eastAsia="pt-PT"/>
               </w:rPr>
             </w:pPr>
-            <w:proofErr w:type="spellStart"/>
             <w:r>
               <w:rPr>
                 <w:rFonts w:eastAsia="Times New Roman" w:cstheme="minorHAnsi"/>
@@ -12297,7 +11640,6 @@
               </w:rPr>
               <w:t>gln_L</w:t>
             </w:r>
-            <w:proofErr w:type="spellEnd"/>
             <w:r>
               <w:rPr>
                 <w:rFonts w:eastAsia="Times New Roman" w:cstheme="minorHAnsi"/>
@@ -12399,7 +11741,6 @@
                 <w:lang w:val="en-US" w:eastAsia="pt-PT"/>
               </w:rPr>
             </w:pPr>
-            <w:proofErr w:type="spellStart"/>
             <w:r>
               <w:rPr>
                 <w:rFonts w:eastAsia="Times New Roman" w:cstheme="minorHAnsi"/>
@@ -12409,7 +11750,6 @@
               </w:rPr>
               <w:t>glu_L</w:t>
             </w:r>
-            <w:proofErr w:type="spellEnd"/>
             <w:r>
               <w:rPr>
                 <w:rFonts w:eastAsia="Times New Roman" w:cstheme="minorHAnsi"/>
@@ -12511,7 +11851,6 @@
                 <w:lang w:val="en-US" w:eastAsia="pt-PT"/>
               </w:rPr>
             </w:pPr>
-            <w:proofErr w:type="spellStart"/>
             <w:r>
               <w:rPr>
                 <w:rFonts w:eastAsia="Times New Roman" w:cstheme="minorHAnsi"/>
@@ -12521,7 +11860,6 @@
               </w:rPr>
               <w:t>gly</w:t>
             </w:r>
-            <w:proofErr w:type="spellEnd"/>
             <w:r>
               <w:rPr>
                 <w:rFonts w:eastAsia="Times New Roman" w:cstheme="minorHAnsi"/>
@@ -12733,7 +12071,6 @@
                 <w:lang w:val="en-US" w:eastAsia="pt-PT"/>
               </w:rPr>
             </w:pPr>
-            <w:proofErr w:type="spellStart"/>
             <w:r>
               <w:rPr>
                 <w:rFonts w:eastAsia="Times New Roman" w:cstheme="minorHAnsi"/>
@@ -12743,7 +12080,6 @@
               </w:rPr>
               <w:t>gmp</w:t>
             </w:r>
-            <w:proofErr w:type="spellEnd"/>
             <w:r>
               <w:rPr>
                 <w:rFonts w:eastAsia="Times New Roman" w:cstheme="minorHAnsi"/>
@@ -12955,7 +12291,6 @@
                 <w:lang w:val="en-US" w:eastAsia="pt-PT"/>
               </w:rPr>
             </w:pPr>
-            <w:proofErr w:type="spellStart"/>
             <w:r>
               <w:rPr>
                 <w:rFonts w:eastAsia="Times New Roman" w:cstheme="minorHAnsi"/>
@@ -12965,7 +12300,6 @@
               </w:rPr>
               <w:t>hdca</w:t>
             </w:r>
-            <w:proofErr w:type="spellEnd"/>
             <w:r>
               <w:rPr>
                 <w:rFonts w:eastAsia="Times New Roman" w:cstheme="minorHAnsi"/>
@@ -13067,7 +12401,6 @@
                 <w:lang w:val="en-US" w:eastAsia="pt-PT"/>
               </w:rPr>
             </w:pPr>
-            <w:proofErr w:type="spellStart"/>
             <w:r>
               <w:rPr>
                 <w:rFonts w:eastAsia="Times New Roman" w:cstheme="minorHAnsi"/>
@@ -13077,7 +12410,6 @@
               </w:rPr>
               <w:t>hdcea</w:t>
             </w:r>
-            <w:proofErr w:type="spellEnd"/>
             <w:r>
               <w:rPr>
                 <w:rFonts w:eastAsia="Times New Roman" w:cstheme="minorHAnsi"/>
@@ -13179,7 +12511,6 @@
                 <w:lang w:val="en-US" w:eastAsia="pt-PT"/>
               </w:rPr>
             </w:pPr>
-            <w:proofErr w:type="spellStart"/>
             <w:r>
               <w:rPr>
                 <w:rFonts w:eastAsia="Times New Roman" w:cstheme="minorHAnsi"/>
@@ -13189,7 +12520,6 @@
               </w:rPr>
               <w:t>his_L</w:t>
             </w:r>
-            <w:proofErr w:type="spellEnd"/>
             <w:r>
               <w:rPr>
                 <w:rFonts w:eastAsia="Times New Roman" w:cstheme="minorHAnsi"/>
@@ -13291,7 +12621,6 @@
                 <w:lang w:val="en-US" w:eastAsia="pt-PT"/>
               </w:rPr>
             </w:pPr>
-            <w:proofErr w:type="spellStart"/>
             <w:r>
               <w:rPr>
                 <w:rFonts w:eastAsia="Times New Roman" w:cstheme="minorHAnsi"/>
@@ -13301,7 +12630,6 @@
               </w:rPr>
               <w:t>ile_L</w:t>
             </w:r>
-            <w:proofErr w:type="spellEnd"/>
             <w:r>
               <w:rPr>
                 <w:rFonts w:eastAsia="Times New Roman" w:cstheme="minorHAnsi"/>
@@ -13403,7 +12731,6 @@
                 <w:lang w:val="en-US" w:eastAsia="pt-PT"/>
               </w:rPr>
             </w:pPr>
-            <w:proofErr w:type="spellStart"/>
             <w:r>
               <w:rPr>
                 <w:rFonts w:eastAsia="Times New Roman" w:cstheme="minorHAnsi"/>
@@ -13413,7 +12740,6 @@
               </w:rPr>
               <w:t>leu_L</w:t>
             </w:r>
-            <w:proofErr w:type="spellEnd"/>
             <w:r>
               <w:rPr>
                 <w:rFonts w:eastAsia="Times New Roman" w:cstheme="minorHAnsi"/>
@@ -13515,7 +12841,6 @@
                 <w:lang w:val="en-US" w:eastAsia="pt-PT"/>
               </w:rPr>
             </w:pPr>
-            <w:proofErr w:type="spellStart"/>
             <w:r>
               <w:rPr>
                 <w:rFonts w:eastAsia="Times New Roman" w:cstheme="minorHAnsi"/>
@@ -13525,7 +12850,6 @@
               </w:rPr>
               <w:t>lys_L</w:t>
             </w:r>
-            <w:proofErr w:type="spellEnd"/>
             <w:r>
               <w:rPr>
                 <w:rFonts w:eastAsia="Times New Roman" w:cstheme="minorHAnsi"/>
@@ -13627,7 +12951,6 @@
                 <w:lang w:val="en-US" w:eastAsia="pt-PT"/>
               </w:rPr>
             </w:pPr>
-            <w:proofErr w:type="spellStart"/>
             <w:r>
               <w:rPr>
                 <w:rFonts w:eastAsia="Times New Roman" w:cstheme="minorHAnsi"/>
@@ -13637,7 +12960,6 @@
               </w:rPr>
               <w:t>met_L</w:t>
             </w:r>
-            <w:proofErr w:type="spellEnd"/>
             <w:r>
               <w:rPr>
                 <w:rFonts w:eastAsia="Times New Roman" w:cstheme="minorHAnsi"/>
@@ -13739,7 +13061,6 @@
                 <w:lang w:val="en-US" w:eastAsia="pt-PT"/>
               </w:rPr>
             </w:pPr>
-            <w:proofErr w:type="spellStart"/>
             <w:r>
               <w:rPr>
                 <w:rFonts w:eastAsia="Times New Roman" w:cstheme="minorHAnsi"/>
@@ -13749,7 +13070,6 @@
               </w:rPr>
               <w:t>ocdca</w:t>
             </w:r>
-            <w:proofErr w:type="spellEnd"/>
             <w:r>
               <w:rPr>
                 <w:rFonts w:eastAsia="Times New Roman" w:cstheme="minorHAnsi"/>
@@ -13851,7 +13171,6 @@
                 <w:lang w:val="en-US" w:eastAsia="pt-PT"/>
               </w:rPr>
             </w:pPr>
-            <w:proofErr w:type="spellStart"/>
             <w:r>
               <w:rPr>
                 <w:rFonts w:eastAsia="Times New Roman" w:cstheme="minorHAnsi"/>
@@ -13861,7 +13180,6 @@
               </w:rPr>
               <w:t>ocdcea</w:t>
             </w:r>
-            <w:proofErr w:type="spellEnd"/>
             <w:r>
               <w:rPr>
                 <w:rFonts w:eastAsia="Times New Roman" w:cstheme="minorHAnsi"/>
@@ -13963,7 +13281,6 @@
                 <w:lang w:val="en-US" w:eastAsia="pt-PT"/>
               </w:rPr>
             </w:pPr>
-            <w:proofErr w:type="spellStart"/>
             <w:r>
               <w:rPr>
                 <w:rFonts w:eastAsia="Times New Roman" w:cstheme="minorHAnsi"/>
@@ -13973,7 +13290,6 @@
               </w:rPr>
               <w:t>pail_hs</w:t>
             </w:r>
-            <w:proofErr w:type="spellEnd"/>
             <w:r>
               <w:rPr>
                 <w:rFonts w:eastAsia="Times New Roman" w:cstheme="minorHAnsi"/>
@@ -14075,7 +13391,6 @@
                 <w:lang w:val="en-US" w:eastAsia="pt-PT"/>
               </w:rPr>
             </w:pPr>
-            <w:proofErr w:type="spellStart"/>
             <w:r>
               <w:rPr>
                 <w:rFonts w:eastAsia="Times New Roman" w:cstheme="minorHAnsi"/>
@@ -14085,7 +13400,6 @@
               </w:rPr>
               <w:t>pchol_hs</w:t>
             </w:r>
-            <w:proofErr w:type="spellEnd"/>
             <w:r>
               <w:rPr>
                 <w:rFonts w:eastAsia="Times New Roman" w:cstheme="minorHAnsi"/>
@@ -14187,7 +13501,6 @@
                 <w:lang w:val="en-US" w:eastAsia="pt-PT"/>
               </w:rPr>
             </w:pPr>
-            <w:proofErr w:type="spellStart"/>
             <w:r>
               <w:rPr>
                 <w:rFonts w:eastAsia="Times New Roman" w:cstheme="minorHAnsi"/>
@@ -14197,7 +13510,6 @@
               </w:rPr>
               <w:t>pe_hs</w:t>
             </w:r>
-            <w:proofErr w:type="spellEnd"/>
             <w:r>
               <w:rPr>
                 <w:rFonts w:eastAsia="Times New Roman" w:cstheme="minorHAnsi"/>
@@ -14299,7 +13611,6 @@
                 <w:lang w:val="en-US" w:eastAsia="pt-PT"/>
               </w:rPr>
             </w:pPr>
-            <w:proofErr w:type="spellStart"/>
             <w:r>
               <w:rPr>
                 <w:rFonts w:eastAsia="Times New Roman" w:cstheme="minorHAnsi"/>
@@ -14309,7 +13620,6 @@
               </w:rPr>
               <w:t>pglyc_hs</w:t>
             </w:r>
-            <w:proofErr w:type="spellEnd"/>
             <w:r>
               <w:rPr>
                 <w:rFonts w:eastAsia="Times New Roman" w:cstheme="minorHAnsi"/>
@@ -14411,7 +13721,6 @@
                 <w:lang w:val="en-US" w:eastAsia="pt-PT"/>
               </w:rPr>
             </w:pPr>
-            <w:proofErr w:type="spellStart"/>
             <w:r>
               <w:rPr>
                 <w:rFonts w:eastAsia="Times New Roman" w:cstheme="minorHAnsi"/>
@@ -14421,7 +13730,6 @@
               </w:rPr>
               <w:t>phe_L</w:t>
             </w:r>
-            <w:proofErr w:type="spellEnd"/>
             <w:r>
               <w:rPr>
                 <w:rFonts w:eastAsia="Times New Roman" w:cstheme="minorHAnsi"/>
@@ -14523,7 +13831,6 @@
                 <w:lang w:val="en-US" w:eastAsia="pt-PT"/>
               </w:rPr>
             </w:pPr>
-            <w:proofErr w:type="spellStart"/>
             <w:r>
               <w:rPr>
                 <w:rFonts w:eastAsia="Times New Roman" w:cstheme="minorHAnsi"/>
@@ -14533,7 +13840,6 @@
               </w:rPr>
               <w:t>pro_L</w:t>
             </w:r>
-            <w:proofErr w:type="spellEnd"/>
             <w:r>
               <w:rPr>
                 <w:rFonts w:eastAsia="Times New Roman" w:cstheme="minorHAnsi"/>
@@ -14635,7 +13941,6 @@
                 <w:lang w:val="en-US" w:eastAsia="pt-PT"/>
               </w:rPr>
             </w:pPr>
-            <w:proofErr w:type="spellStart"/>
             <w:r>
               <w:rPr>
                 <w:rFonts w:eastAsia="Times New Roman" w:cstheme="minorHAnsi"/>
@@ -14645,7 +13950,6 @@
               </w:rPr>
               <w:t>ps_hs</w:t>
             </w:r>
-            <w:proofErr w:type="spellEnd"/>
             <w:r>
               <w:rPr>
                 <w:rFonts w:eastAsia="Times New Roman" w:cstheme="minorHAnsi"/>
@@ -14747,7 +14051,6 @@
                 <w:lang w:val="en-US" w:eastAsia="pt-PT"/>
               </w:rPr>
             </w:pPr>
-            <w:proofErr w:type="spellStart"/>
             <w:r>
               <w:rPr>
                 <w:rFonts w:eastAsia="Times New Roman" w:cstheme="minorHAnsi"/>
@@ -14757,7 +14060,6 @@
               </w:rPr>
               <w:t>ser_L</w:t>
             </w:r>
-            <w:proofErr w:type="spellEnd"/>
             <w:r>
               <w:rPr>
                 <w:rFonts w:eastAsia="Times New Roman" w:cstheme="minorHAnsi"/>
@@ -14859,7 +14161,6 @@
                 <w:lang w:val="en-US" w:eastAsia="pt-PT"/>
               </w:rPr>
             </w:pPr>
-            <w:proofErr w:type="spellStart"/>
             <w:r>
               <w:rPr>
                 <w:rFonts w:eastAsia="Times New Roman" w:cstheme="minorHAnsi"/>
@@ -14869,7 +14170,6 @@
               </w:rPr>
               <w:t>sphmyln_hs</w:t>
             </w:r>
-            <w:proofErr w:type="spellEnd"/>
             <w:r>
               <w:rPr>
                 <w:rFonts w:eastAsia="Times New Roman" w:cstheme="minorHAnsi"/>
@@ -14971,7 +14271,6 @@
                 <w:lang w:val="en-US" w:eastAsia="pt-PT"/>
               </w:rPr>
             </w:pPr>
-            <w:proofErr w:type="spellStart"/>
             <w:r>
               <w:rPr>
                 <w:rFonts w:eastAsia="Times New Roman" w:cstheme="minorHAnsi"/>
@@ -14981,7 +14280,6 @@
               </w:rPr>
               <w:t>tag_hs</w:t>
             </w:r>
-            <w:proofErr w:type="spellEnd"/>
             <w:r>
               <w:rPr>
                 <w:rFonts w:eastAsia="Times New Roman" w:cstheme="minorHAnsi"/>
@@ -15083,7 +14381,6 @@
                 <w:lang w:val="en-US" w:eastAsia="pt-PT"/>
               </w:rPr>
             </w:pPr>
-            <w:proofErr w:type="spellStart"/>
             <w:r>
               <w:rPr>
                 <w:rFonts w:eastAsia="Times New Roman" w:cstheme="minorHAnsi"/>
@@ -15093,7 +14390,6 @@
               </w:rPr>
               <w:t>thr_L</w:t>
             </w:r>
-            <w:proofErr w:type="spellEnd"/>
             <w:r>
               <w:rPr>
                 <w:rFonts w:eastAsia="Times New Roman" w:cstheme="minorHAnsi"/>
@@ -15195,7 +14491,6 @@
                 <w:lang w:val="en-US" w:eastAsia="pt-PT"/>
               </w:rPr>
             </w:pPr>
-            <w:proofErr w:type="spellStart"/>
             <w:r>
               <w:rPr>
                 <w:rFonts w:eastAsia="Times New Roman" w:cstheme="minorHAnsi"/>
@@ -15205,7 +14500,6 @@
               </w:rPr>
               <w:t>trp_L</w:t>
             </w:r>
-            <w:proofErr w:type="spellEnd"/>
             <w:r>
               <w:rPr>
                 <w:rFonts w:eastAsia="Times New Roman" w:cstheme="minorHAnsi"/>
@@ -15307,7 +14601,6 @@
                 <w:lang w:val="en-US" w:eastAsia="pt-PT"/>
               </w:rPr>
             </w:pPr>
-            <w:proofErr w:type="spellStart"/>
             <w:r>
               <w:rPr>
                 <w:rFonts w:eastAsia="Times New Roman" w:cstheme="minorHAnsi"/>
@@ -15317,7 +14610,6 @@
               </w:rPr>
               <w:t>ttdca</w:t>
             </w:r>
-            <w:proofErr w:type="spellEnd"/>
             <w:r>
               <w:rPr>
                 <w:rFonts w:eastAsia="Times New Roman" w:cstheme="minorHAnsi"/>
@@ -15419,7 +14711,6 @@
                 <w:lang w:val="en-US" w:eastAsia="pt-PT"/>
               </w:rPr>
             </w:pPr>
-            <w:proofErr w:type="spellStart"/>
             <w:r>
               <w:rPr>
                 <w:rFonts w:eastAsia="Times New Roman" w:cstheme="minorHAnsi"/>
@@ -15429,7 +14720,6 @@
               </w:rPr>
               <w:t>tyr_L</w:t>
             </w:r>
-            <w:proofErr w:type="spellEnd"/>
             <w:r>
               <w:rPr>
                 <w:rFonts w:eastAsia="Times New Roman" w:cstheme="minorHAnsi"/>
@@ -15641,7 +14931,6 @@
                 <w:lang w:val="en-US" w:eastAsia="pt-PT"/>
               </w:rPr>
             </w:pPr>
-            <w:proofErr w:type="spellStart"/>
             <w:r>
               <w:rPr>
                 <w:rFonts w:eastAsia="Times New Roman" w:cstheme="minorHAnsi"/>
@@ -15651,7 +14940,6 @@
               </w:rPr>
               <w:t>val_L</w:t>
             </w:r>
-            <w:proofErr w:type="spellEnd"/>
             <w:r>
               <w:rPr>
                 <w:rFonts w:eastAsia="Times New Roman" w:cstheme="minorHAnsi"/>
@@ -15870,7 +15158,6 @@
                 <w:lang w:val="en-US" w:eastAsia="pt-PT"/>
               </w:rPr>
             </w:pPr>
-            <w:proofErr w:type="spellStart"/>
             <w:r>
               <w:rPr>
                 <w:rFonts w:eastAsia="Times New Roman" w:cstheme="minorHAnsi"/>
@@ -15880,7 +15167,6 @@
               </w:rPr>
               <w:t>apd</w:t>
             </w:r>
-            <w:proofErr w:type="spellEnd"/>
             <w:r>
               <w:rPr>
                 <w:rFonts w:eastAsia="Times New Roman" w:cstheme="minorHAnsi"/>
@@ -15905,7 +15191,6 @@
                 <w:lang w:val="en-US" w:eastAsia="pt-PT"/>
               </w:rPr>
             </w:pPr>
-            <w:proofErr w:type="gramStart"/>
             <w:r>
               <w:rPr>
                 <w:rFonts w:eastAsia="Times New Roman" w:cstheme="minorHAnsi"/>
@@ -15922,17 +15207,7 @@
                 <w:szCs w:val="18"/>
                 <w:lang w:val="en-US" w:eastAsia="pt-PT"/>
               </w:rPr>
-              <w:t>[</w:t>
-            </w:r>
-            <w:proofErr w:type="gramEnd"/>
-            <w:r>
-              <w:rPr>
-                <w:rFonts w:eastAsia="Times New Roman" w:cstheme="minorHAnsi"/>
-                <w:sz w:val="18"/>
-                <w:szCs w:val="18"/>
-                <w:lang w:val="en-US" w:eastAsia="pt-PT"/>
-              </w:rPr>
-              <w:t>cytoplasm]</w:t>
+              <w:t>[cytoplasm]</w:t>
             </w:r>
           </w:p>
         </w:tc>
@@ -16261,6 +15536,7 @@
                 <w:szCs w:val="18"/>
                 <w:lang w:val="en-US" w:eastAsia="pt-PT"/>
               </w:rPr>
+              <w:lastRenderedPageBreak/>
               <w:t>Upper Bound</w:t>
             </w:r>
           </w:p>
@@ -16334,7 +15610,6 @@
           <w:szCs w:val="22"/>
           <w:lang w:val="en-US"/>
         </w:rPr>
-        <w:lastRenderedPageBreak/>
         <w:t>To generate the cancer models:</w:t>
       </w:r>
     </w:p>
@@ -16357,7 +15632,6 @@
         <w:tab/>
         <w:t xml:space="preserve">- </w:t>
       </w:r>
-      <w:proofErr w:type="spellStart"/>
       <w:r>
         <w:rPr>
           <w:i/>
@@ -16369,7 +15643,6 @@
         </w:rPr>
         <w:t>biomass_reaction</w:t>
       </w:r>
-      <w:proofErr w:type="spellEnd"/>
       <w:r>
         <w:rPr>
           <w:color w:val="000000" w:themeColor="text1"/>
@@ -16572,27 +15845,15 @@
                 <w:lang w:val="en-US" w:eastAsia="pt-PT"/>
               </w:rPr>
             </w:pPr>
-            <w:proofErr w:type="spellStart"/>
-            <w:r>
-              <w:rPr>
-                <w:rFonts w:eastAsia="Times New Roman" w:cstheme="minorHAnsi"/>
-                <w:color w:val="000000" w:themeColor="text1"/>
-                <w:sz w:val="18"/>
-                <w:szCs w:val="18"/>
-                <w:lang w:val="en-US" w:eastAsia="pt-PT"/>
-              </w:rPr>
-              <w:t>ala_L</w:t>
-            </w:r>
-            <w:proofErr w:type="spellEnd"/>
-            <w:r>
-              <w:rPr>
-                <w:rFonts w:eastAsia="Times New Roman" w:cstheme="minorHAnsi"/>
-                <w:color w:val="000000" w:themeColor="text1"/>
-                <w:sz w:val="18"/>
-                <w:szCs w:val="18"/>
-                <w:lang w:val="en-US" w:eastAsia="pt-PT"/>
-              </w:rPr>
-              <w:t>[c]</w:t>
+            <w:r>
+              <w:rPr>
+                <w:rFonts w:eastAsia="Times New Roman" w:cstheme="minorHAnsi"/>
+                <w:color w:val="000000" w:themeColor="text1"/>
+                <w:sz w:val="18"/>
+                <w:szCs w:val="18"/>
+                <w:lang w:val="en-US" w:eastAsia="pt-PT"/>
+              </w:rPr>
+              <w:t>ala_L[c]</w:t>
             </w:r>
           </w:p>
         </w:tc>
@@ -16683,27 +15944,15 @@
                 <w:lang w:val="en-US" w:eastAsia="pt-PT"/>
               </w:rPr>
             </w:pPr>
-            <w:proofErr w:type="spellStart"/>
-            <w:r>
-              <w:rPr>
-                <w:rFonts w:eastAsia="Times New Roman" w:cstheme="minorHAnsi"/>
-                <w:color w:val="000000" w:themeColor="text1"/>
-                <w:sz w:val="18"/>
-                <w:szCs w:val="18"/>
-                <w:lang w:val="en-US" w:eastAsia="pt-PT"/>
-              </w:rPr>
-              <w:t>arg_L</w:t>
-            </w:r>
-            <w:proofErr w:type="spellEnd"/>
-            <w:r>
-              <w:rPr>
-                <w:rFonts w:eastAsia="Times New Roman" w:cstheme="minorHAnsi"/>
-                <w:color w:val="000000" w:themeColor="text1"/>
-                <w:sz w:val="18"/>
-                <w:szCs w:val="18"/>
-                <w:lang w:val="en-US" w:eastAsia="pt-PT"/>
-              </w:rPr>
-              <w:t>[c]</w:t>
+            <w:r>
+              <w:rPr>
+                <w:rFonts w:eastAsia="Times New Roman" w:cstheme="minorHAnsi"/>
+                <w:color w:val="000000" w:themeColor="text1"/>
+                <w:sz w:val="18"/>
+                <w:szCs w:val="18"/>
+                <w:lang w:val="en-US" w:eastAsia="pt-PT"/>
+              </w:rPr>
+              <w:t>arg_L[c]</w:t>
             </w:r>
           </w:p>
         </w:tc>
@@ -16794,27 +16043,15 @@
                 <w:lang w:val="en-US" w:eastAsia="pt-PT"/>
               </w:rPr>
             </w:pPr>
-            <w:proofErr w:type="spellStart"/>
-            <w:r>
-              <w:rPr>
-                <w:rFonts w:eastAsia="Times New Roman" w:cstheme="minorHAnsi"/>
-                <w:color w:val="000000" w:themeColor="text1"/>
-                <w:sz w:val="18"/>
-                <w:szCs w:val="18"/>
-                <w:lang w:val="en-US" w:eastAsia="pt-PT"/>
-              </w:rPr>
-              <w:t>asn_L</w:t>
-            </w:r>
-            <w:proofErr w:type="spellEnd"/>
-            <w:r>
-              <w:rPr>
-                <w:rFonts w:eastAsia="Times New Roman" w:cstheme="minorHAnsi"/>
-                <w:color w:val="000000" w:themeColor="text1"/>
-                <w:sz w:val="18"/>
-                <w:szCs w:val="18"/>
-                <w:lang w:val="en-US" w:eastAsia="pt-PT"/>
-              </w:rPr>
-              <w:t>[c]</w:t>
+            <w:r>
+              <w:rPr>
+                <w:rFonts w:eastAsia="Times New Roman" w:cstheme="minorHAnsi"/>
+                <w:color w:val="000000" w:themeColor="text1"/>
+                <w:sz w:val="18"/>
+                <w:szCs w:val="18"/>
+                <w:lang w:val="en-US" w:eastAsia="pt-PT"/>
+              </w:rPr>
+              <w:t>asn_L[c]</w:t>
             </w:r>
           </w:p>
         </w:tc>
@@ -16905,27 +16142,15 @@
                 <w:lang w:val="en-US" w:eastAsia="pt-PT"/>
               </w:rPr>
             </w:pPr>
-            <w:proofErr w:type="spellStart"/>
-            <w:r>
-              <w:rPr>
-                <w:rFonts w:eastAsia="Times New Roman" w:cstheme="minorHAnsi"/>
-                <w:color w:val="000000" w:themeColor="text1"/>
-                <w:sz w:val="18"/>
-                <w:szCs w:val="18"/>
-                <w:lang w:val="en-US" w:eastAsia="pt-PT"/>
-              </w:rPr>
-              <w:t>asp_L</w:t>
-            </w:r>
-            <w:proofErr w:type="spellEnd"/>
-            <w:r>
-              <w:rPr>
-                <w:rFonts w:eastAsia="Times New Roman" w:cstheme="minorHAnsi"/>
-                <w:color w:val="000000" w:themeColor="text1"/>
-                <w:sz w:val="18"/>
-                <w:szCs w:val="18"/>
-                <w:lang w:val="en-US" w:eastAsia="pt-PT"/>
-              </w:rPr>
-              <w:t>[c]</w:t>
+            <w:r>
+              <w:rPr>
+                <w:rFonts w:eastAsia="Times New Roman" w:cstheme="minorHAnsi"/>
+                <w:color w:val="000000" w:themeColor="text1"/>
+                <w:sz w:val="18"/>
+                <w:szCs w:val="18"/>
+                <w:lang w:val="en-US" w:eastAsia="pt-PT"/>
+              </w:rPr>
+              <w:t>asp_L[c]</w:t>
             </w:r>
           </w:p>
         </w:tc>
@@ -17016,27 +16241,15 @@
                 <w:lang w:val="en-US" w:eastAsia="pt-PT"/>
               </w:rPr>
             </w:pPr>
-            <w:proofErr w:type="spellStart"/>
-            <w:r>
-              <w:rPr>
-                <w:rFonts w:eastAsia="Times New Roman" w:cstheme="minorHAnsi"/>
-                <w:color w:val="000000" w:themeColor="text1"/>
-                <w:sz w:val="18"/>
-                <w:szCs w:val="18"/>
-                <w:lang w:val="en-US" w:eastAsia="pt-PT"/>
-              </w:rPr>
-              <w:t>atp</w:t>
-            </w:r>
-            <w:proofErr w:type="spellEnd"/>
-            <w:r>
-              <w:rPr>
-                <w:rFonts w:eastAsia="Times New Roman" w:cstheme="minorHAnsi"/>
-                <w:color w:val="000000" w:themeColor="text1"/>
-                <w:sz w:val="18"/>
-                <w:szCs w:val="18"/>
-                <w:lang w:val="en-US" w:eastAsia="pt-PT"/>
-              </w:rPr>
-              <w:t>[c]</w:t>
+            <w:r>
+              <w:rPr>
+                <w:rFonts w:eastAsia="Times New Roman" w:cstheme="minorHAnsi"/>
+                <w:color w:val="000000" w:themeColor="text1"/>
+                <w:sz w:val="18"/>
+                <w:szCs w:val="18"/>
+                <w:lang w:val="en-US" w:eastAsia="pt-PT"/>
+              </w:rPr>
+              <w:t>atp[c]</w:t>
             </w:r>
           </w:p>
         </w:tc>
@@ -17127,27 +16340,15 @@
                 <w:lang w:val="en-US" w:eastAsia="pt-PT"/>
               </w:rPr>
             </w:pPr>
-            <w:proofErr w:type="spellStart"/>
-            <w:r>
-              <w:rPr>
-                <w:rFonts w:eastAsia="Times New Roman" w:cstheme="minorHAnsi"/>
-                <w:color w:val="000000" w:themeColor="text1"/>
-                <w:sz w:val="18"/>
-                <w:szCs w:val="18"/>
-                <w:lang w:val="en-US" w:eastAsia="pt-PT"/>
-              </w:rPr>
-              <w:t>chsterol</w:t>
-            </w:r>
-            <w:proofErr w:type="spellEnd"/>
-            <w:r>
-              <w:rPr>
-                <w:rFonts w:eastAsia="Times New Roman" w:cstheme="minorHAnsi"/>
-                <w:color w:val="000000" w:themeColor="text1"/>
-                <w:sz w:val="18"/>
-                <w:szCs w:val="18"/>
-                <w:lang w:val="en-US" w:eastAsia="pt-PT"/>
-              </w:rPr>
-              <w:t>[c]</w:t>
+            <w:r>
+              <w:rPr>
+                <w:rFonts w:eastAsia="Times New Roman" w:cstheme="minorHAnsi"/>
+                <w:color w:val="000000" w:themeColor="text1"/>
+                <w:sz w:val="18"/>
+                <w:szCs w:val="18"/>
+                <w:lang w:val="en-US" w:eastAsia="pt-PT"/>
+              </w:rPr>
+              <w:t>chsterol[c]</w:t>
             </w:r>
           </w:p>
         </w:tc>
@@ -17238,27 +16439,15 @@
                 <w:lang w:val="en-US" w:eastAsia="pt-PT"/>
               </w:rPr>
             </w:pPr>
-            <w:proofErr w:type="spellStart"/>
-            <w:r>
-              <w:rPr>
-                <w:rFonts w:eastAsia="Times New Roman" w:cstheme="minorHAnsi"/>
-                <w:color w:val="000000" w:themeColor="text1"/>
-                <w:sz w:val="18"/>
-                <w:szCs w:val="18"/>
-                <w:lang w:val="en-US" w:eastAsia="pt-PT"/>
-              </w:rPr>
-              <w:t>clpn_hs</w:t>
-            </w:r>
-            <w:proofErr w:type="spellEnd"/>
-            <w:r>
-              <w:rPr>
-                <w:rFonts w:eastAsia="Times New Roman" w:cstheme="minorHAnsi"/>
-                <w:color w:val="000000" w:themeColor="text1"/>
-                <w:sz w:val="18"/>
-                <w:szCs w:val="18"/>
-                <w:lang w:val="en-US" w:eastAsia="pt-PT"/>
-              </w:rPr>
-              <w:t>[c]</w:t>
+            <w:r>
+              <w:rPr>
+                <w:rFonts w:eastAsia="Times New Roman" w:cstheme="minorHAnsi"/>
+                <w:color w:val="000000" w:themeColor="text1"/>
+                <w:sz w:val="18"/>
+                <w:szCs w:val="18"/>
+                <w:lang w:val="en-US" w:eastAsia="pt-PT"/>
+              </w:rPr>
+              <w:t>clpn_hs[c]</w:t>
             </w:r>
           </w:p>
         </w:tc>
@@ -17349,27 +16538,15 @@
                 <w:lang w:val="en-US" w:eastAsia="pt-PT"/>
               </w:rPr>
             </w:pPr>
-            <w:proofErr w:type="spellStart"/>
-            <w:r>
-              <w:rPr>
-                <w:rFonts w:eastAsia="Times New Roman" w:cstheme="minorHAnsi"/>
-                <w:color w:val="000000" w:themeColor="text1"/>
-                <w:sz w:val="18"/>
-                <w:szCs w:val="18"/>
-                <w:lang w:val="en-US" w:eastAsia="pt-PT"/>
-              </w:rPr>
-              <w:t>ctp</w:t>
-            </w:r>
-            <w:proofErr w:type="spellEnd"/>
-            <w:r>
-              <w:rPr>
-                <w:rFonts w:eastAsia="Times New Roman" w:cstheme="minorHAnsi"/>
-                <w:color w:val="000000" w:themeColor="text1"/>
-                <w:sz w:val="18"/>
-                <w:szCs w:val="18"/>
-                <w:lang w:val="en-US" w:eastAsia="pt-PT"/>
-              </w:rPr>
-              <w:t>[c]</w:t>
+            <w:r>
+              <w:rPr>
+                <w:rFonts w:eastAsia="Times New Roman" w:cstheme="minorHAnsi"/>
+                <w:color w:val="000000" w:themeColor="text1"/>
+                <w:sz w:val="18"/>
+                <w:szCs w:val="18"/>
+                <w:lang w:val="en-US" w:eastAsia="pt-PT"/>
+              </w:rPr>
+              <w:t>ctp[c]</w:t>
             </w:r>
           </w:p>
         </w:tc>
@@ -17460,27 +16637,15 @@
                 <w:lang w:val="en-US" w:eastAsia="pt-PT"/>
               </w:rPr>
             </w:pPr>
-            <w:proofErr w:type="spellStart"/>
-            <w:r>
-              <w:rPr>
-                <w:rFonts w:eastAsia="Times New Roman" w:cstheme="minorHAnsi"/>
-                <w:color w:val="000000" w:themeColor="text1"/>
-                <w:sz w:val="18"/>
-                <w:szCs w:val="18"/>
-                <w:lang w:val="en-US" w:eastAsia="pt-PT"/>
-              </w:rPr>
-              <w:t>cys_L</w:t>
-            </w:r>
-            <w:proofErr w:type="spellEnd"/>
-            <w:r>
-              <w:rPr>
-                <w:rFonts w:eastAsia="Times New Roman" w:cstheme="minorHAnsi"/>
-                <w:color w:val="000000" w:themeColor="text1"/>
-                <w:sz w:val="18"/>
-                <w:szCs w:val="18"/>
-                <w:lang w:val="en-US" w:eastAsia="pt-PT"/>
-              </w:rPr>
-              <w:t>[c]</w:t>
+            <w:r>
+              <w:rPr>
+                <w:rFonts w:eastAsia="Times New Roman" w:cstheme="minorHAnsi"/>
+                <w:color w:val="000000" w:themeColor="text1"/>
+                <w:sz w:val="18"/>
+                <w:szCs w:val="18"/>
+                <w:lang w:val="en-US" w:eastAsia="pt-PT"/>
+              </w:rPr>
+              <w:t>cys_L[c]</w:t>
             </w:r>
           </w:p>
         </w:tc>
@@ -17571,27 +16736,15 @@
                 <w:lang w:val="en-US" w:eastAsia="pt-PT"/>
               </w:rPr>
             </w:pPr>
-            <w:proofErr w:type="spellStart"/>
-            <w:r>
-              <w:rPr>
-                <w:rFonts w:eastAsia="Times New Roman" w:cstheme="minorHAnsi"/>
-                <w:color w:val="000000" w:themeColor="text1"/>
-                <w:sz w:val="18"/>
-                <w:szCs w:val="18"/>
-                <w:lang w:val="en-US" w:eastAsia="pt-PT"/>
-              </w:rPr>
-              <w:t>datp</w:t>
-            </w:r>
-            <w:proofErr w:type="spellEnd"/>
-            <w:r>
-              <w:rPr>
-                <w:rFonts w:eastAsia="Times New Roman" w:cstheme="minorHAnsi"/>
-                <w:color w:val="000000" w:themeColor="text1"/>
-                <w:sz w:val="18"/>
-                <w:szCs w:val="18"/>
-                <w:lang w:val="en-US" w:eastAsia="pt-PT"/>
-              </w:rPr>
-              <w:t>[c]</w:t>
+            <w:r>
+              <w:rPr>
+                <w:rFonts w:eastAsia="Times New Roman" w:cstheme="minorHAnsi"/>
+                <w:color w:val="000000" w:themeColor="text1"/>
+                <w:sz w:val="18"/>
+                <w:szCs w:val="18"/>
+                <w:lang w:val="en-US" w:eastAsia="pt-PT"/>
+              </w:rPr>
+              <w:t>datp[c]</w:t>
             </w:r>
           </w:p>
         </w:tc>
@@ -17682,27 +16835,15 @@
                 <w:lang w:val="en-US" w:eastAsia="pt-PT"/>
               </w:rPr>
             </w:pPr>
-            <w:proofErr w:type="spellStart"/>
-            <w:r>
-              <w:rPr>
-                <w:rFonts w:eastAsia="Times New Roman" w:cstheme="minorHAnsi"/>
-                <w:color w:val="000000" w:themeColor="text1"/>
-                <w:sz w:val="18"/>
-                <w:szCs w:val="18"/>
-                <w:lang w:val="en-US" w:eastAsia="pt-PT"/>
-              </w:rPr>
-              <w:t>dctp</w:t>
-            </w:r>
-            <w:proofErr w:type="spellEnd"/>
-            <w:r>
-              <w:rPr>
-                <w:rFonts w:eastAsia="Times New Roman" w:cstheme="minorHAnsi"/>
-                <w:color w:val="000000" w:themeColor="text1"/>
-                <w:sz w:val="18"/>
-                <w:szCs w:val="18"/>
-                <w:lang w:val="en-US" w:eastAsia="pt-PT"/>
-              </w:rPr>
-              <w:t>[c]</w:t>
+            <w:r>
+              <w:rPr>
+                <w:rFonts w:eastAsia="Times New Roman" w:cstheme="minorHAnsi"/>
+                <w:color w:val="000000" w:themeColor="text1"/>
+                <w:sz w:val="18"/>
+                <w:szCs w:val="18"/>
+                <w:lang w:val="en-US" w:eastAsia="pt-PT"/>
+              </w:rPr>
+              <w:t>dctp[c]</w:t>
             </w:r>
           </w:p>
         </w:tc>
@@ -17720,27 +16861,15 @@
                 <w:lang w:val="en-US" w:eastAsia="pt-PT"/>
               </w:rPr>
             </w:pPr>
-            <w:proofErr w:type="spellStart"/>
-            <w:r>
-              <w:rPr>
-                <w:rFonts w:eastAsia="Times New Roman" w:cstheme="minorHAnsi"/>
-                <w:color w:val="000000" w:themeColor="text1"/>
-                <w:sz w:val="18"/>
-                <w:szCs w:val="18"/>
-                <w:lang w:val="en-US" w:eastAsia="pt-PT"/>
-              </w:rPr>
-              <w:t>dCTP</w:t>
-            </w:r>
-            <w:proofErr w:type="spellEnd"/>
-            <w:r>
-              <w:rPr>
-                <w:rFonts w:eastAsia="Times New Roman" w:cstheme="minorHAnsi"/>
-                <w:color w:val="000000" w:themeColor="text1"/>
-                <w:sz w:val="18"/>
-                <w:szCs w:val="18"/>
-                <w:lang w:val="en-US" w:eastAsia="pt-PT"/>
-              </w:rPr>
-              <w:t>[cytoplasm]</w:t>
+            <w:r>
+              <w:rPr>
+                <w:rFonts w:eastAsia="Times New Roman" w:cstheme="minorHAnsi"/>
+                <w:color w:val="000000" w:themeColor="text1"/>
+                <w:sz w:val="18"/>
+                <w:szCs w:val="18"/>
+                <w:lang w:val="en-US" w:eastAsia="pt-PT"/>
+              </w:rPr>
+              <w:t>dCTP[cytoplasm]</w:t>
             </w:r>
           </w:p>
         </w:tc>
@@ -17805,27 +16934,15 @@
                 <w:lang w:val="en-US" w:eastAsia="pt-PT"/>
               </w:rPr>
             </w:pPr>
-            <w:proofErr w:type="spellStart"/>
-            <w:r>
-              <w:rPr>
-                <w:rFonts w:eastAsia="Times New Roman" w:cstheme="minorHAnsi"/>
-                <w:color w:val="000000" w:themeColor="text1"/>
-                <w:sz w:val="18"/>
-                <w:szCs w:val="18"/>
-                <w:lang w:val="en-US" w:eastAsia="pt-PT"/>
-              </w:rPr>
-              <w:t>dgtp</w:t>
-            </w:r>
-            <w:proofErr w:type="spellEnd"/>
-            <w:r>
-              <w:rPr>
-                <w:rFonts w:eastAsia="Times New Roman" w:cstheme="minorHAnsi"/>
-                <w:color w:val="000000" w:themeColor="text1"/>
-                <w:sz w:val="18"/>
-                <w:szCs w:val="18"/>
-                <w:lang w:val="en-US" w:eastAsia="pt-PT"/>
-              </w:rPr>
-              <w:t>[c]</w:t>
+            <w:r>
+              <w:rPr>
+                <w:rFonts w:eastAsia="Times New Roman" w:cstheme="minorHAnsi"/>
+                <w:color w:val="000000" w:themeColor="text1"/>
+                <w:sz w:val="18"/>
+                <w:szCs w:val="18"/>
+                <w:lang w:val="en-US" w:eastAsia="pt-PT"/>
+              </w:rPr>
+              <w:t>dgtp[c]</w:t>
             </w:r>
           </w:p>
         </w:tc>
@@ -17843,27 +16960,15 @@
                 <w:lang w:val="en-US" w:eastAsia="pt-PT"/>
               </w:rPr>
             </w:pPr>
-            <w:proofErr w:type="spellStart"/>
-            <w:r>
-              <w:rPr>
-                <w:rFonts w:eastAsia="Times New Roman" w:cstheme="minorHAnsi"/>
-                <w:color w:val="000000" w:themeColor="text1"/>
-                <w:sz w:val="18"/>
-                <w:szCs w:val="18"/>
-                <w:lang w:val="en-US" w:eastAsia="pt-PT"/>
-              </w:rPr>
-              <w:t>dGTP</w:t>
-            </w:r>
-            <w:proofErr w:type="spellEnd"/>
-            <w:r>
-              <w:rPr>
-                <w:rFonts w:eastAsia="Times New Roman" w:cstheme="minorHAnsi"/>
-                <w:color w:val="000000" w:themeColor="text1"/>
-                <w:sz w:val="18"/>
-                <w:szCs w:val="18"/>
-                <w:lang w:val="en-US" w:eastAsia="pt-PT"/>
-              </w:rPr>
-              <w:t>[cytoplasm]</w:t>
+            <w:r>
+              <w:rPr>
+                <w:rFonts w:eastAsia="Times New Roman" w:cstheme="minorHAnsi"/>
+                <w:color w:val="000000" w:themeColor="text1"/>
+                <w:sz w:val="18"/>
+                <w:szCs w:val="18"/>
+                <w:lang w:val="en-US" w:eastAsia="pt-PT"/>
+              </w:rPr>
+              <w:t>dGTP[cytoplasm]</w:t>
             </w:r>
           </w:p>
         </w:tc>
@@ -17928,27 +17033,15 @@
                 <w:lang w:val="en-US" w:eastAsia="pt-PT"/>
               </w:rPr>
             </w:pPr>
-            <w:proofErr w:type="spellStart"/>
-            <w:r>
-              <w:rPr>
-                <w:rFonts w:eastAsia="Times New Roman" w:cstheme="minorHAnsi"/>
-                <w:color w:val="000000" w:themeColor="text1"/>
-                <w:sz w:val="18"/>
-                <w:szCs w:val="18"/>
-                <w:lang w:val="en-US" w:eastAsia="pt-PT"/>
-              </w:rPr>
-              <w:t>dttp</w:t>
-            </w:r>
-            <w:proofErr w:type="spellEnd"/>
-            <w:r>
-              <w:rPr>
-                <w:rFonts w:eastAsia="Times New Roman" w:cstheme="minorHAnsi"/>
-                <w:color w:val="000000" w:themeColor="text1"/>
-                <w:sz w:val="18"/>
-                <w:szCs w:val="18"/>
-                <w:lang w:val="en-US" w:eastAsia="pt-PT"/>
-              </w:rPr>
-              <w:t>[c]</w:t>
+            <w:r>
+              <w:rPr>
+                <w:rFonts w:eastAsia="Times New Roman" w:cstheme="minorHAnsi"/>
+                <w:color w:val="000000" w:themeColor="text1"/>
+                <w:sz w:val="18"/>
+                <w:szCs w:val="18"/>
+                <w:lang w:val="en-US" w:eastAsia="pt-PT"/>
+              </w:rPr>
+              <w:t>dttp[c]</w:t>
             </w:r>
           </w:p>
         </w:tc>
@@ -18138,27 +17231,15 @@
                 <w:lang w:val="en-US" w:eastAsia="pt-PT"/>
               </w:rPr>
             </w:pPr>
-            <w:proofErr w:type="spellStart"/>
-            <w:r>
-              <w:rPr>
-                <w:rFonts w:eastAsia="Times New Roman" w:cstheme="minorHAnsi"/>
-                <w:color w:val="000000" w:themeColor="text1"/>
-                <w:sz w:val="18"/>
-                <w:szCs w:val="18"/>
-                <w:lang w:val="en-US" w:eastAsia="pt-PT"/>
-              </w:rPr>
-              <w:t>gln_L</w:t>
-            </w:r>
-            <w:proofErr w:type="spellEnd"/>
-            <w:r>
-              <w:rPr>
-                <w:rFonts w:eastAsia="Times New Roman" w:cstheme="minorHAnsi"/>
-                <w:color w:val="000000" w:themeColor="text1"/>
-                <w:sz w:val="18"/>
-                <w:szCs w:val="18"/>
-                <w:lang w:val="en-US" w:eastAsia="pt-PT"/>
-              </w:rPr>
-              <w:t>[c]</w:t>
+            <w:r>
+              <w:rPr>
+                <w:rFonts w:eastAsia="Times New Roman" w:cstheme="minorHAnsi"/>
+                <w:color w:val="000000" w:themeColor="text1"/>
+                <w:sz w:val="18"/>
+                <w:szCs w:val="18"/>
+                <w:lang w:val="en-US" w:eastAsia="pt-PT"/>
+              </w:rPr>
+              <w:t>gln_L[c]</w:t>
             </w:r>
           </w:p>
         </w:tc>
@@ -18249,27 +17330,15 @@
                 <w:lang w:val="en-US" w:eastAsia="pt-PT"/>
               </w:rPr>
             </w:pPr>
-            <w:proofErr w:type="spellStart"/>
-            <w:r>
-              <w:rPr>
-                <w:rFonts w:eastAsia="Times New Roman" w:cstheme="minorHAnsi"/>
-                <w:color w:val="000000" w:themeColor="text1"/>
-                <w:sz w:val="18"/>
-                <w:szCs w:val="18"/>
-                <w:lang w:val="en-US" w:eastAsia="pt-PT"/>
-              </w:rPr>
-              <w:t>glu_L</w:t>
-            </w:r>
-            <w:proofErr w:type="spellEnd"/>
-            <w:r>
-              <w:rPr>
-                <w:rFonts w:eastAsia="Times New Roman" w:cstheme="minorHAnsi"/>
-                <w:color w:val="000000" w:themeColor="text1"/>
-                <w:sz w:val="18"/>
-                <w:szCs w:val="18"/>
-                <w:lang w:val="en-US" w:eastAsia="pt-PT"/>
-              </w:rPr>
-              <w:t>[c]</w:t>
+            <w:r>
+              <w:rPr>
+                <w:rFonts w:eastAsia="Times New Roman" w:cstheme="minorHAnsi"/>
+                <w:color w:val="000000" w:themeColor="text1"/>
+                <w:sz w:val="18"/>
+                <w:szCs w:val="18"/>
+                <w:lang w:val="en-US" w:eastAsia="pt-PT"/>
+              </w:rPr>
+              <w:t>glu_L[c]</w:t>
             </w:r>
           </w:p>
         </w:tc>
@@ -18360,27 +17429,15 @@
                 <w:lang w:val="en-US" w:eastAsia="pt-PT"/>
               </w:rPr>
             </w:pPr>
-            <w:proofErr w:type="spellStart"/>
-            <w:r>
-              <w:rPr>
-                <w:rFonts w:eastAsia="Times New Roman" w:cstheme="minorHAnsi"/>
-                <w:color w:val="000000" w:themeColor="text1"/>
-                <w:sz w:val="18"/>
-                <w:szCs w:val="18"/>
-                <w:lang w:val="en-US" w:eastAsia="pt-PT"/>
-              </w:rPr>
-              <w:t>gly</w:t>
-            </w:r>
-            <w:proofErr w:type="spellEnd"/>
-            <w:r>
-              <w:rPr>
-                <w:rFonts w:eastAsia="Times New Roman" w:cstheme="minorHAnsi"/>
-                <w:color w:val="000000" w:themeColor="text1"/>
-                <w:sz w:val="18"/>
-                <w:szCs w:val="18"/>
-                <w:lang w:val="en-US" w:eastAsia="pt-PT"/>
-              </w:rPr>
-              <w:t>[c]</w:t>
+            <w:r>
+              <w:rPr>
+                <w:rFonts w:eastAsia="Times New Roman" w:cstheme="minorHAnsi"/>
+                <w:color w:val="000000" w:themeColor="text1"/>
+                <w:sz w:val="18"/>
+                <w:szCs w:val="18"/>
+                <w:lang w:val="en-US" w:eastAsia="pt-PT"/>
+              </w:rPr>
+              <w:t>gly[c]</w:t>
             </w:r>
           </w:p>
         </w:tc>
@@ -18471,27 +17528,15 @@
                 <w:lang w:val="en-US" w:eastAsia="pt-PT"/>
               </w:rPr>
             </w:pPr>
-            <w:proofErr w:type="spellStart"/>
-            <w:r>
-              <w:rPr>
-                <w:rFonts w:eastAsia="Times New Roman" w:cstheme="minorHAnsi"/>
-                <w:color w:val="000000" w:themeColor="text1"/>
-                <w:sz w:val="18"/>
-                <w:szCs w:val="18"/>
-                <w:lang w:val="en-US" w:eastAsia="pt-PT"/>
-              </w:rPr>
-              <w:t>gtp</w:t>
-            </w:r>
-            <w:proofErr w:type="spellEnd"/>
-            <w:r>
-              <w:rPr>
-                <w:rFonts w:eastAsia="Times New Roman" w:cstheme="minorHAnsi"/>
-                <w:color w:val="000000" w:themeColor="text1"/>
-                <w:sz w:val="18"/>
-                <w:szCs w:val="18"/>
-                <w:lang w:val="en-US" w:eastAsia="pt-PT"/>
-              </w:rPr>
-              <w:t>[c]</w:t>
+            <w:r>
+              <w:rPr>
+                <w:rFonts w:eastAsia="Times New Roman" w:cstheme="minorHAnsi"/>
+                <w:color w:val="000000" w:themeColor="text1"/>
+                <w:sz w:val="18"/>
+                <w:szCs w:val="18"/>
+                <w:lang w:val="en-US" w:eastAsia="pt-PT"/>
+              </w:rPr>
+              <w:t>gtp[c]</w:t>
             </w:r>
           </w:p>
         </w:tc>
@@ -18681,27 +17726,15 @@
                 <w:lang w:val="en-US" w:eastAsia="pt-PT"/>
               </w:rPr>
             </w:pPr>
-            <w:proofErr w:type="spellStart"/>
-            <w:r>
-              <w:rPr>
-                <w:rFonts w:eastAsia="Times New Roman" w:cstheme="minorHAnsi"/>
-                <w:color w:val="000000" w:themeColor="text1"/>
-                <w:sz w:val="18"/>
-                <w:szCs w:val="18"/>
-                <w:lang w:val="en-US" w:eastAsia="pt-PT"/>
-              </w:rPr>
-              <w:t>his_L</w:t>
-            </w:r>
-            <w:proofErr w:type="spellEnd"/>
-            <w:r>
-              <w:rPr>
-                <w:rFonts w:eastAsia="Times New Roman" w:cstheme="minorHAnsi"/>
-                <w:color w:val="000000" w:themeColor="text1"/>
-                <w:sz w:val="18"/>
-                <w:szCs w:val="18"/>
-                <w:lang w:val="en-US" w:eastAsia="pt-PT"/>
-              </w:rPr>
-              <w:t>[c]</w:t>
+            <w:r>
+              <w:rPr>
+                <w:rFonts w:eastAsia="Times New Roman" w:cstheme="minorHAnsi"/>
+                <w:color w:val="000000" w:themeColor="text1"/>
+                <w:sz w:val="18"/>
+                <w:szCs w:val="18"/>
+                <w:lang w:val="en-US" w:eastAsia="pt-PT"/>
+              </w:rPr>
+              <w:t>his_L[c]</w:t>
             </w:r>
           </w:p>
         </w:tc>
@@ -18792,27 +17825,15 @@
                 <w:lang w:val="en-US" w:eastAsia="pt-PT"/>
               </w:rPr>
             </w:pPr>
-            <w:proofErr w:type="spellStart"/>
-            <w:r>
-              <w:rPr>
-                <w:rFonts w:eastAsia="Times New Roman" w:cstheme="minorHAnsi"/>
-                <w:color w:val="000000" w:themeColor="text1"/>
-                <w:sz w:val="18"/>
-                <w:szCs w:val="18"/>
-                <w:lang w:val="en-US" w:eastAsia="pt-PT"/>
-              </w:rPr>
-              <w:t>ile_L</w:t>
-            </w:r>
-            <w:proofErr w:type="spellEnd"/>
-            <w:r>
-              <w:rPr>
-                <w:rFonts w:eastAsia="Times New Roman" w:cstheme="minorHAnsi"/>
-                <w:color w:val="000000" w:themeColor="text1"/>
-                <w:sz w:val="18"/>
-                <w:szCs w:val="18"/>
-                <w:lang w:val="en-US" w:eastAsia="pt-PT"/>
-              </w:rPr>
-              <w:t>[c]</w:t>
+            <w:r>
+              <w:rPr>
+                <w:rFonts w:eastAsia="Times New Roman" w:cstheme="minorHAnsi"/>
+                <w:color w:val="000000" w:themeColor="text1"/>
+                <w:sz w:val="18"/>
+                <w:szCs w:val="18"/>
+                <w:lang w:val="en-US" w:eastAsia="pt-PT"/>
+              </w:rPr>
+              <w:t>ile_L[c]</w:t>
             </w:r>
           </w:p>
         </w:tc>
@@ -18903,27 +17924,15 @@
                 <w:lang w:val="en-US" w:eastAsia="pt-PT"/>
               </w:rPr>
             </w:pPr>
-            <w:proofErr w:type="spellStart"/>
-            <w:r>
-              <w:rPr>
-                <w:rFonts w:eastAsia="Times New Roman" w:cstheme="minorHAnsi"/>
-                <w:color w:val="000000" w:themeColor="text1"/>
-                <w:sz w:val="18"/>
-                <w:szCs w:val="18"/>
-                <w:lang w:val="en-US" w:eastAsia="pt-PT"/>
-              </w:rPr>
-              <w:t>leu_L</w:t>
-            </w:r>
-            <w:proofErr w:type="spellEnd"/>
-            <w:r>
-              <w:rPr>
-                <w:rFonts w:eastAsia="Times New Roman" w:cstheme="minorHAnsi"/>
-                <w:color w:val="000000" w:themeColor="text1"/>
-                <w:sz w:val="18"/>
-                <w:szCs w:val="18"/>
-                <w:lang w:val="en-US" w:eastAsia="pt-PT"/>
-              </w:rPr>
-              <w:t>[c]</w:t>
+            <w:r>
+              <w:rPr>
+                <w:rFonts w:eastAsia="Times New Roman" w:cstheme="minorHAnsi"/>
+                <w:color w:val="000000" w:themeColor="text1"/>
+                <w:sz w:val="18"/>
+                <w:szCs w:val="18"/>
+                <w:lang w:val="en-US" w:eastAsia="pt-PT"/>
+              </w:rPr>
+              <w:t>leu_L[c]</w:t>
             </w:r>
           </w:p>
         </w:tc>
@@ -19014,27 +18023,15 @@
                 <w:lang w:val="en-US" w:eastAsia="pt-PT"/>
               </w:rPr>
             </w:pPr>
-            <w:proofErr w:type="spellStart"/>
-            <w:r>
-              <w:rPr>
-                <w:rFonts w:eastAsia="Times New Roman" w:cstheme="minorHAnsi"/>
-                <w:color w:val="000000" w:themeColor="text1"/>
-                <w:sz w:val="18"/>
-                <w:szCs w:val="18"/>
-                <w:lang w:val="en-US" w:eastAsia="pt-PT"/>
-              </w:rPr>
-              <w:t>lys_L</w:t>
-            </w:r>
-            <w:proofErr w:type="spellEnd"/>
-            <w:r>
-              <w:rPr>
-                <w:rFonts w:eastAsia="Times New Roman" w:cstheme="minorHAnsi"/>
-                <w:color w:val="000000" w:themeColor="text1"/>
-                <w:sz w:val="18"/>
-                <w:szCs w:val="18"/>
-                <w:lang w:val="en-US" w:eastAsia="pt-PT"/>
-              </w:rPr>
-              <w:t>[c]</w:t>
+            <w:r>
+              <w:rPr>
+                <w:rFonts w:eastAsia="Times New Roman" w:cstheme="minorHAnsi"/>
+                <w:color w:val="000000" w:themeColor="text1"/>
+                <w:sz w:val="18"/>
+                <w:szCs w:val="18"/>
+                <w:lang w:val="en-US" w:eastAsia="pt-PT"/>
+              </w:rPr>
+              <w:t>lys_L[c]</w:t>
             </w:r>
           </w:p>
         </w:tc>
@@ -19125,27 +18122,15 @@
                 <w:lang w:val="en-US" w:eastAsia="pt-PT"/>
               </w:rPr>
             </w:pPr>
-            <w:proofErr w:type="spellStart"/>
-            <w:r>
-              <w:rPr>
-                <w:rFonts w:eastAsia="Times New Roman" w:cstheme="minorHAnsi"/>
-                <w:color w:val="000000" w:themeColor="text1"/>
-                <w:sz w:val="18"/>
-                <w:szCs w:val="18"/>
-                <w:lang w:val="en-US" w:eastAsia="pt-PT"/>
-              </w:rPr>
-              <w:t>met_L</w:t>
-            </w:r>
-            <w:proofErr w:type="spellEnd"/>
-            <w:r>
-              <w:rPr>
-                <w:rFonts w:eastAsia="Times New Roman" w:cstheme="minorHAnsi"/>
-                <w:color w:val="000000" w:themeColor="text1"/>
-                <w:sz w:val="18"/>
-                <w:szCs w:val="18"/>
-                <w:lang w:val="en-US" w:eastAsia="pt-PT"/>
-              </w:rPr>
-              <w:t>[c]</w:t>
+            <w:r>
+              <w:rPr>
+                <w:rFonts w:eastAsia="Times New Roman" w:cstheme="minorHAnsi"/>
+                <w:color w:val="000000" w:themeColor="text1"/>
+                <w:sz w:val="18"/>
+                <w:szCs w:val="18"/>
+                <w:lang w:val="en-US" w:eastAsia="pt-PT"/>
+              </w:rPr>
+              <w:t>met_L[c]</w:t>
             </w:r>
           </w:p>
         </w:tc>
@@ -19236,27 +18221,15 @@
                 <w:lang w:val="en-US" w:eastAsia="pt-PT"/>
               </w:rPr>
             </w:pPr>
-            <w:proofErr w:type="spellStart"/>
-            <w:r>
-              <w:rPr>
-                <w:rFonts w:eastAsia="Times New Roman" w:cstheme="minorHAnsi"/>
-                <w:color w:val="000000" w:themeColor="text1"/>
-                <w:sz w:val="18"/>
-                <w:szCs w:val="18"/>
-                <w:lang w:val="en-US" w:eastAsia="pt-PT"/>
-              </w:rPr>
-              <w:t>pail_hs</w:t>
-            </w:r>
-            <w:proofErr w:type="spellEnd"/>
-            <w:r>
-              <w:rPr>
-                <w:rFonts w:eastAsia="Times New Roman" w:cstheme="minorHAnsi"/>
-                <w:color w:val="000000" w:themeColor="text1"/>
-                <w:sz w:val="18"/>
-                <w:szCs w:val="18"/>
-                <w:lang w:val="en-US" w:eastAsia="pt-PT"/>
-              </w:rPr>
-              <w:t>[c]</w:t>
+            <w:r>
+              <w:rPr>
+                <w:rFonts w:eastAsia="Times New Roman" w:cstheme="minorHAnsi"/>
+                <w:color w:val="000000" w:themeColor="text1"/>
+                <w:sz w:val="18"/>
+                <w:szCs w:val="18"/>
+                <w:lang w:val="en-US" w:eastAsia="pt-PT"/>
+              </w:rPr>
+              <w:t>pail_hs[c]</w:t>
             </w:r>
           </w:p>
         </w:tc>
@@ -19347,27 +18320,15 @@
                 <w:lang w:val="en-US" w:eastAsia="pt-PT"/>
               </w:rPr>
             </w:pPr>
-            <w:proofErr w:type="spellStart"/>
-            <w:r>
-              <w:rPr>
-                <w:rFonts w:eastAsia="Times New Roman" w:cstheme="minorHAnsi"/>
-                <w:color w:val="000000" w:themeColor="text1"/>
-                <w:sz w:val="18"/>
-                <w:szCs w:val="18"/>
-                <w:lang w:val="en-US" w:eastAsia="pt-PT"/>
-              </w:rPr>
-              <w:t>pchol_hs</w:t>
-            </w:r>
-            <w:proofErr w:type="spellEnd"/>
-            <w:r>
-              <w:rPr>
-                <w:rFonts w:eastAsia="Times New Roman" w:cstheme="minorHAnsi"/>
-                <w:color w:val="000000" w:themeColor="text1"/>
-                <w:sz w:val="18"/>
-                <w:szCs w:val="18"/>
-                <w:lang w:val="en-US" w:eastAsia="pt-PT"/>
-              </w:rPr>
-              <w:t>[c]</w:t>
+            <w:r>
+              <w:rPr>
+                <w:rFonts w:eastAsia="Times New Roman" w:cstheme="minorHAnsi"/>
+                <w:color w:val="000000" w:themeColor="text1"/>
+                <w:sz w:val="18"/>
+                <w:szCs w:val="18"/>
+                <w:lang w:val="en-US" w:eastAsia="pt-PT"/>
+              </w:rPr>
+              <w:t>pchol_hs[c]</w:t>
             </w:r>
           </w:p>
         </w:tc>
@@ -19458,27 +18419,15 @@
                 <w:lang w:val="en-US" w:eastAsia="pt-PT"/>
               </w:rPr>
             </w:pPr>
-            <w:proofErr w:type="spellStart"/>
-            <w:r>
-              <w:rPr>
-                <w:rFonts w:eastAsia="Times New Roman" w:cstheme="minorHAnsi"/>
-                <w:color w:val="000000" w:themeColor="text1"/>
-                <w:sz w:val="18"/>
-                <w:szCs w:val="18"/>
-                <w:lang w:val="en-US" w:eastAsia="pt-PT"/>
-              </w:rPr>
-              <w:t>pe_hs</w:t>
-            </w:r>
-            <w:proofErr w:type="spellEnd"/>
-            <w:r>
-              <w:rPr>
-                <w:rFonts w:eastAsia="Times New Roman" w:cstheme="minorHAnsi"/>
-                <w:color w:val="000000" w:themeColor="text1"/>
-                <w:sz w:val="18"/>
-                <w:szCs w:val="18"/>
-                <w:lang w:val="en-US" w:eastAsia="pt-PT"/>
-              </w:rPr>
-              <w:t>[c]</w:t>
+            <w:r>
+              <w:rPr>
+                <w:rFonts w:eastAsia="Times New Roman" w:cstheme="minorHAnsi"/>
+                <w:color w:val="000000" w:themeColor="text1"/>
+                <w:sz w:val="18"/>
+                <w:szCs w:val="18"/>
+                <w:lang w:val="en-US" w:eastAsia="pt-PT"/>
+              </w:rPr>
+              <w:t>pe_hs[c]</w:t>
             </w:r>
           </w:p>
         </w:tc>
@@ -19569,27 +18518,15 @@
                 <w:lang w:val="en-US" w:eastAsia="pt-PT"/>
               </w:rPr>
             </w:pPr>
-            <w:proofErr w:type="spellStart"/>
-            <w:r>
-              <w:rPr>
-                <w:rFonts w:eastAsia="Times New Roman" w:cstheme="minorHAnsi"/>
-                <w:color w:val="000000" w:themeColor="text1"/>
-                <w:sz w:val="18"/>
-                <w:szCs w:val="18"/>
-                <w:lang w:val="en-US" w:eastAsia="pt-PT"/>
-              </w:rPr>
-              <w:t>pglyc_hs</w:t>
-            </w:r>
-            <w:proofErr w:type="spellEnd"/>
-            <w:r>
-              <w:rPr>
-                <w:rFonts w:eastAsia="Times New Roman" w:cstheme="minorHAnsi"/>
-                <w:color w:val="000000" w:themeColor="text1"/>
-                <w:sz w:val="18"/>
-                <w:szCs w:val="18"/>
-                <w:lang w:val="en-US" w:eastAsia="pt-PT"/>
-              </w:rPr>
-              <w:t>[c]</w:t>
+            <w:r>
+              <w:rPr>
+                <w:rFonts w:eastAsia="Times New Roman" w:cstheme="minorHAnsi"/>
+                <w:color w:val="000000" w:themeColor="text1"/>
+                <w:sz w:val="18"/>
+                <w:szCs w:val="18"/>
+                <w:lang w:val="en-US" w:eastAsia="pt-PT"/>
+              </w:rPr>
+              <w:t>pglyc_hs[c]</w:t>
             </w:r>
           </w:p>
         </w:tc>
@@ -19680,27 +18617,15 @@
                 <w:lang w:val="en-US" w:eastAsia="pt-PT"/>
               </w:rPr>
             </w:pPr>
-            <w:proofErr w:type="spellStart"/>
-            <w:r>
-              <w:rPr>
-                <w:rFonts w:eastAsia="Times New Roman" w:cstheme="minorHAnsi"/>
-                <w:color w:val="000000" w:themeColor="text1"/>
-                <w:sz w:val="18"/>
-                <w:szCs w:val="18"/>
-                <w:lang w:val="en-US" w:eastAsia="pt-PT"/>
-              </w:rPr>
-              <w:t>phe_L</w:t>
-            </w:r>
-            <w:proofErr w:type="spellEnd"/>
-            <w:r>
-              <w:rPr>
-                <w:rFonts w:eastAsia="Times New Roman" w:cstheme="minorHAnsi"/>
-                <w:color w:val="000000" w:themeColor="text1"/>
-                <w:sz w:val="18"/>
-                <w:szCs w:val="18"/>
-                <w:lang w:val="en-US" w:eastAsia="pt-PT"/>
-              </w:rPr>
-              <w:t>[c]</w:t>
+            <w:r>
+              <w:rPr>
+                <w:rFonts w:eastAsia="Times New Roman" w:cstheme="minorHAnsi"/>
+                <w:color w:val="000000" w:themeColor="text1"/>
+                <w:sz w:val="18"/>
+                <w:szCs w:val="18"/>
+                <w:lang w:val="en-US" w:eastAsia="pt-PT"/>
+              </w:rPr>
+              <w:t>phe_L[c]</w:t>
             </w:r>
           </w:p>
         </w:tc>
@@ -19791,27 +18716,15 @@
                 <w:lang w:val="en-US" w:eastAsia="pt-PT"/>
               </w:rPr>
             </w:pPr>
-            <w:proofErr w:type="spellStart"/>
-            <w:r>
-              <w:rPr>
-                <w:rFonts w:eastAsia="Times New Roman" w:cstheme="minorHAnsi"/>
-                <w:color w:val="000000" w:themeColor="text1"/>
-                <w:sz w:val="18"/>
-                <w:szCs w:val="18"/>
-                <w:lang w:val="en-US" w:eastAsia="pt-PT"/>
-              </w:rPr>
-              <w:t>pro_L</w:t>
-            </w:r>
-            <w:proofErr w:type="spellEnd"/>
-            <w:r>
-              <w:rPr>
-                <w:rFonts w:eastAsia="Times New Roman" w:cstheme="minorHAnsi"/>
-                <w:color w:val="000000" w:themeColor="text1"/>
-                <w:sz w:val="18"/>
-                <w:szCs w:val="18"/>
-                <w:lang w:val="en-US" w:eastAsia="pt-PT"/>
-              </w:rPr>
-              <w:t>[c]</w:t>
+            <w:r>
+              <w:rPr>
+                <w:rFonts w:eastAsia="Times New Roman" w:cstheme="minorHAnsi"/>
+                <w:color w:val="000000" w:themeColor="text1"/>
+                <w:sz w:val="18"/>
+                <w:szCs w:val="18"/>
+                <w:lang w:val="en-US" w:eastAsia="pt-PT"/>
+              </w:rPr>
+              <w:t>pro_L[c]</w:t>
             </w:r>
           </w:p>
         </w:tc>
@@ -19902,27 +18815,15 @@
                 <w:lang w:val="en-US" w:eastAsia="pt-PT"/>
               </w:rPr>
             </w:pPr>
-            <w:proofErr w:type="spellStart"/>
-            <w:r>
-              <w:rPr>
-                <w:rFonts w:eastAsia="Times New Roman" w:cstheme="minorHAnsi"/>
-                <w:color w:val="000000" w:themeColor="text1"/>
-                <w:sz w:val="18"/>
-                <w:szCs w:val="18"/>
-                <w:lang w:val="en-US" w:eastAsia="pt-PT"/>
-              </w:rPr>
-              <w:t>ps_hs</w:t>
-            </w:r>
-            <w:proofErr w:type="spellEnd"/>
-            <w:r>
-              <w:rPr>
-                <w:rFonts w:eastAsia="Times New Roman" w:cstheme="minorHAnsi"/>
-                <w:color w:val="000000" w:themeColor="text1"/>
-                <w:sz w:val="18"/>
-                <w:szCs w:val="18"/>
-                <w:lang w:val="en-US" w:eastAsia="pt-PT"/>
-              </w:rPr>
-              <w:t>[c]</w:t>
+            <w:r>
+              <w:rPr>
+                <w:rFonts w:eastAsia="Times New Roman" w:cstheme="minorHAnsi"/>
+                <w:color w:val="000000" w:themeColor="text1"/>
+                <w:sz w:val="18"/>
+                <w:szCs w:val="18"/>
+                <w:lang w:val="en-US" w:eastAsia="pt-PT"/>
+              </w:rPr>
+              <w:t>ps_hs[c]</w:t>
             </w:r>
           </w:p>
         </w:tc>
@@ -20013,27 +18914,15 @@
                 <w:lang w:val="en-US" w:eastAsia="pt-PT"/>
               </w:rPr>
             </w:pPr>
-            <w:proofErr w:type="spellStart"/>
-            <w:r>
-              <w:rPr>
-                <w:rFonts w:eastAsia="Times New Roman" w:cstheme="minorHAnsi"/>
-                <w:color w:val="000000" w:themeColor="text1"/>
-                <w:sz w:val="18"/>
-                <w:szCs w:val="18"/>
-                <w:lang w:val="en-US" w:eastAsia="pt-PT"/>
-              </w:rPr>
-              <w:t>ser_L</w:t>
-            </w:r>
-            <w:proofErr w:type="spellEnd"/>
-            <w:r>
-              <w:rPr>
-                <w:rFonts w:eastAsia="Times New Roman" w:cstheme="minorHAnsi"/>
-                <w:color w:val="000000" w:themeColor="text1"/>
-                <w:sz w:val="18"/>
-                <w:szCs w:val="18"/>
-                <w:lang w:val="en-US" w:eastAsia="pt-PT"/>
-              </w:rPr>
-              <w:t>[c]</w:t>
+            <w:r>
+              <w:rPr>
+                <w:rFonts w:eastAsia="Times New Roman" w:cstheme="minorHAnsi"/>
+                <w:color w:val="000000" w:themeColor="text1"/>
+                <w:sz w:val="18"/>
+                <w:szCs w:val="18"/>
+                <w:lang w:val="en-US" w:eastAsia="pt-PT"/>
+              </w:rPr>
+              <w:t>ser_L[c]</w:t>
             </w:r>
           </w:p>
         </w:tc>
@@ -20124,27 +19013,15 @@
                 <w:lang w:val="en-US" w:eastAsia="pt-PT"/>
               </w:rPr>
             </w:pPr>
-            <w:proofErr w:type="spellStart"/>
-            <w:r>
-              <w:rPr>
-                <w:rFonts w:eastAsia="Times New Roman" w:cstheme="minorHAnsi"/>
-                <w:color w:val="000000" w:themeColor="text1"/>
-                <w:sz w:val="18"/>
-                <w:szCs w:val="18"/>
-                <w:lang w:val="en-US" w:eastAsia="pt-PT"/>
-              </w:rPr>
-              <w:t>sphmyln_hs</w:t>
-            </w:r>
-            <w:proofErr w:type="spellEnd"/>
-            <w:r>
-              <w:rPr>
-                <w:rFonts w:eastAsia="Times New Roman" w:cstheme="minorHAnsi"/>
-                <w:color w:val="000000" w:themeColor="text1"/>
-                <w:sz w:val="18"/>
-                <w:szCs w:val="18"/>
-                <w:lang w:val="en-US" w:eastAsia="pt-PT"/>
-              </w:rPr>
-              <w:t>[c]</w:t>
+            <w:r>
+              <w:rPr>
+                <w:rFonts w:eastAsia="Times New Roman" w:cstheme="minorHAnsi"/>
+                <w:color w:val="000000" w:themeColor="text1"/>
+                <w:sz w:val="18"/>
+                <w:szCs w:val="18"/>
+                <w:lang w:val="en-US" w:eastAsia="pt-PT"/>
+              </w:rPr>
+              <w:t>sphmyln_hs[c]</w:t>
             </w:r>
           </w:p>
         </w:tc>
@@ -20235,27 +19112,15 @@
                 <w:lang w:val="en-US" w:eastAsia="pt-PT"/>
               </w:rPr>
             </w:pPr>
-            <w:proofErr w:type="spellStart"/>
-            <w:r>
-              <w:rPr>
-                <w:rFonts w:eastAsia="Times New Roman" w:cstheme="minorHAnsi"/>
-                <w:color w:val="000000" w:themeColor="text1"/>
-                <w:sz w:val="18"/>
-                <w:szCs w:val="18"/>
-                <w:lang w:val="en-US" w:eastAsia="pt-PT"/>
-              </w:rPr>
-              <w:t>thr_L</w:t>
-            </w:r>
-            <w:proofErr w:type="spellEnd"/>
-            <w:r>
-              <w:rPr>
-                <w:rFonts w:eastAsia="Times New Roman" w:cstheme="minorHAnsi"/>
-                <w:color w:val="000000" w:themeColor="text1"/>
-                <w:sz w:val="18"/>
-                <w:szCs w:val="18"/>
-                <w:lang w:val="en-US" w:eastAsia="pt-PT"/>
-              </w:rPr>
-              <w:t>[c]</w:t>
+            <w:r>
+              <w:rPr>
+                <w:rFonts w:eastAsia="Times New Roman" w:cstheme="minorHAnsi"/>
+                <w:color w:val="000000" w:themeColor="text1"/>
+                <w:sz w:val="18"/>
+                <w:szCs w:val="18"/>
+                <w:lang w:val="en-US" w:eastAsia="pt-PT"/>
+              </w:rPr>
+              <w:t>thr_L[c]</w:t>
             </w:r>
           </w:p>
         </w:tc>
@@ -20345,27 +19210,15 @@
                 <w:lang w:val="en-US" w:eastAsia="pt-PT"/>
               </w:rPr>
             </w:pPr>
-            <w:proofErr w:type="spellStart"/>
-            <w:r>
-              <w:rPr>
-                <w:rFonts w:eastAsia="Times New Roman" w:cstheme="minorHAnsi"/>
-                <w:color w:val="000000" w:themeColor="text1"/>
-                <w:sz w:val="18"/>
-                <w:szCs w:val="18"/>
-                <w:lang w:val="en-US" w:eastAsia="pt-PT"/>
-              </w:rPr>
-              <w:t>trp_L</w:t>
-            </w:r>
-            <w:proofErr w:type="spellEnd"/>
-            <w:r>
-              <w:rPr>
-                <w:rFonts w:eastAsia="Times New Roman" w:cstheme="minorHAnsi"/>
-                <w:color w:val="000000" w:themeColor="text1"/>
-                <w:sz w:val="18"/>
-                <w:szCs w:val="18"/>
-                <w:lang w:val="en-US" w:eastAsia="pt-PT"/>
-              </w:rPr>
-              <w:t>[c]</w:t>
+            <w:r>
+              <w:rPr>
+                <w:rFonts w:eastAsia="Times New Roman" w:cstheme="minorHAnsi"/>
+                <w:color w:val="000000" w:themeColor="text1"/>
+                <w:sz w:val="18"/>
+                <w:szCs w:val="18"/>
+                <w:lang w:val="en-US" w:eastAsia="pt-PT"/>
+              </w:rPr>
+              <w:t>trp_L[c]</w:t>
             </w:r>
           </w:p>
         </w:tc>
@@ -20456,27 +19309,15 @@
                 <w:lang w:val="en-US" w:eastAsia="pt-PT"/>
               </w:rPr>
             </w:pPr>
-            <w:proofErr w:type="spellStart"/>
-            <w:r>
-              <w:rPr>
-                <w:rFonts w:eastAsia="Times New Roman" w:cstheme="minorHAnsi"/>
-                <w:color w:val="000000" w:themeColor="text1"/>
-                <w:sz w:val="18"/>
-                <w:szCs w:val="18"/>
-                <w:lang w:val="en-US" w:eastAsia="pt-PT"/>
-              </w:rPr>
-              <w:t>tyr_L</w:t>
-            </w:r>
-            <w:proofErr w:type="spellEnd"/>
-            <w:r>
-              <w:rPr>
-                <w:rFonts w:eastAsia="Times New Roman" w:cstheme="minorHAnsi"/>
-                <w:color w:val="000000" w:themeColor="text1"/>
-                <w:sz w:val="18"/>
-                <w:szCs w:val="18"/>
-                <w:lang w:val="en-US" w:eastAsia="pt-PT"/>
-              </w:rPr>
-              <w:t>[c]</w:t>
+            <w:r>
+              <w:rPr>
+                <w:rFonts w:eastAsia="Times New Roman" w:cstheme="minorHAnsi"/>
+                <w:color w:val="000000" w:themeColor="text1"/>
+                <w:sz w:val="18"/>
+                <w:szCs w:val="18"/>
+                <w:lang w:val="en-US" w:eastAsia="pt-PT"/>
+              </w:rPr>
+              <w:t>tyr_L[c]</w:t>
             </w:r>
           </w:p>
         </w:tc>
@@ -20567,27 +19408,15 @@
                 <w:lang w:val="en-US" w:eastAsia="pt-PT"/>
               </w:rPr>
             </w:pPr>
-            <w:proofErr w:type="spellStart"/>
-            <w:r>
-              <w:rPr>
-                <w:rFonts w:eastAsia="Times New Roman" w:cstheme="minorHAnsi"/>
-                <w:color w:val="000000" w:themeColor="text1"/>
-                <w:sz w:val="18"/>
-                <w:szCs w:val="18"/>
-                <w:lang w:val="en-US" w:eastAsia="pt-PT"/>
-              </w:rPr>
-              <w:t>utp</w:t>
-            </w:r>
-            <w:proofErr w:type="spellEnd"/>
-            <w:r>
-              <w:rPr>
-                <w:rFonts w:eastAsia="Times New Roman" w:cstheme="minorHAnsi"/>
-                <w:color w:val="000000" w:themeColor="text1"/>
-                <w:sz w:val="18"/>
-                <w:szCs w:val="18"/>
-                <w:lang w:val="en-US" w:eastAsia="pt-PT"/>
-              </w:rPr>
-              <w:t>[c]</w:t>
+            <w:r>
+              <w:rPr>
+                <w:rFonts w:eastAsia="Times New Roman" w:cstheme="minorHAnsi"/>
+                <w:color w:val="000000" w:themeColor="text1"/>
+                <w:sz w:val="18"/>
+                <w:szCs w:val="18"/>
+                <w:lang w:val="en-US" w:eastAsia="pt-PT"/>
+              </w:rPr>
+              <w:t>utp[c]</w:t>
             </w:r>
           </w:p>
         </w:tc>
@@ -20678,27 +19507,15 @@
                 <w:lang w:val="en-US" w:eastAsia="pt-PT"/>
               </w:rPr>
             </w:pPr>
-            <w:proofErr w:type="spellStart"/>
-            <w:r>
-              <w:rPr>
-                <w:rFonts w:eastAsia="Times New Roman" w:cstheme="minorHAnsi"/>
-                <w:color w:val="000000" w:themeColor="text1"/>
-                <w:sz w:val="18"/>
-                <w:szCs w:val="18"/>
-                <w:lang w:val="en-US" w:eastAsia="pt-PT"/>
-              </w:rPr>
-              <w:t>val_L</w:t>
-            </w:r>
-            <w:proofErr w:type="spellEnd"/>
-            <w:r>
-              <w:rPr>
-                <w:rFonts w:eastAsia="Times New Roman" w:cstheme="minorHAnsi"/>
-                <w:color w:val="000000" w:themeColor="text1"/>
-                <w:sz w:val="18"/>
-                <w:szCs w:val="18"/>
-                <w:lang w:val="en-US" w:eastAsia="pt-PT"/>
-              </w:rPr>
-              <w:t>[c]</w:t>
+            <w:r>
+              <w:rPr>
+                <w:rFonts w:eastAsia="Times New Roman" w:cstheme="minorHAnsi"/>
+                <w:color w:val="000000" w:themeColor="text1"/>
+                <w:sz w:val="18"/>
+                <w:szCs w:val="18"/>
+                <w:lang w:val="en-US" w:eastAsia="pt-PT"/>
+              </w:rPr>
+              <w:t>val_L[c]</w:t>
             </w:r>
           </w:p>
         </w:tc>
@@ -20914,27 +19731,15 @@
                 <w:lang w:val="en-US" w:eastAsia="pt-PT"/>
               </w:rPr>
             </w:pPr>
-            <w:proofErr w:type="spellStart"/>
-            <w:r>
-              <w:rPr>
-                <w:rFonts w:eastAsia="Times New Roman" w:cstheme="minorHAnsi"/>
-                <w:color w:val="000000" w:themeColor="text1"/>
-                <w:sz w:val="18"/>
-                <w:szCs w:val="18"/>
-                <w:lang w:val="en-US" w:eastAsia="pt-PT"/>
-              </w:rPr>
-              <w:t>adp</w:t>
-            </w:r>
-            <w:proofErr w:type="spellEnd"/>
-            <w:r>
-              <w:rPr>
-                <w:rFonts w:eastAsia="Times New Roman" w:cstheme="minorHAnsi"/>
-                <w:color w:val="000000" w:themeColor="text1"/>
-                <w:sz w:val="18"/>
-                <w:szCs w:val="18"/>
-                <w:lang w:val="en-US" w:eastAsia="pt-PT"/>
-              </w:rPr>
-              <w:t>[c]</w:t>
+            <w:r>
+              <w:rPr>
+                <w:rFonts w:eastAsia="Times New Roman" w:cstheme="minorHAnsi"/>
+                <w:color w:val="000000" w:themeColor="text1"/>
+                <w:sz w:val="18"/>
+                <w:szCs w:val="18"/>
+                <w:lang w:val="en-US" w:eastAsia="pt-PT"/>
+              </w:rPr>
+              <w:t>adp[c]</w:t>
             </w:r>
           </w:p>
         </w:tc>
@@ -20952,27 +19757,15 @@
                 <w:lang w:val="en-US" w:eastAsia="pt-PT"/>
               </w:rPr>
             </w:pPr>
-            <w:proofErr w:type="gramStart"/>
-            <w:r>
-              <w:rPr>
-                <w:rFonts w:eastAsia="Times New Roman" w:cstheme="minorHAnsi"/>
-                <w:color w:val="000000" w:themeColor="text1"/>
-                <w:sz w:val="18"/>
-                <w:szCs w:val="18"/>
-                <w:lang w:val="en-US" w:eastAsia="pt-PT"/>
-              </w:rPr>
-              <w:t>ADP[</w:t>
-            </w:r>
-            <w:proofErr w:type="gramEnd"/>
-            <w:r>
-              <w:rPr>
-                <w:rFonts w:eastAsia="Times New Roman" w:cstheme="minorHAnsi"/>
-                <w:color w:val="000000" w:themeColor="text1"/>
-                <w:sz w:val="18"/>
-                <w:szCs w:val="18"/>
-                <w:lang w:val="en-US" w:eastAsia="pt-PT"/>
-              </w:rPr>
-              <w:t>cytoplasm]</w:t>
+            <w:r>
+              <w:rPr>
+                <w:rFonts w:eastAsia="Times New Roman" w:cstheme="minorHAnsi"/>
+                <w:color w:val="000000" w:themeColor="text1"/>
+                <w:sz w:val="18"/>
+                <w:szCs w:val="18"/>
+                <w:lang w:val="en-US" w:eastAsia="pt-PT"/>
+              </w:rPr>
+              <w:t>ADP[cytoplasm]</w:t>
             </w:r>
           </w:p>
         </w:tc>

</xml_diff>

<commit_message>
[Update] Docs and added media file
</commit_message>
<xml_diff>
--- a/general_code/Docs/Biomass_and_Generic_Model.docx
+++ b/general_code/Docs/Biomass_and_Generic_Model.docx
@@ -849,7 +849,40 @@
           <w:shd w:val="clear" w:color="auto" w:fill="FFFFFF"/>
           <w:lang w:val="en-US" w:eastAsia="pt-PT"/>
         </w:rPr>
-        <w:t xml:space="preserve"> medium.</w:t>
+        <w:t xml:space="preserve">, HPLM and RPMI </w:t>
+      </w:r>
+      <w:r>
+        <w:rPr>
+          <w:rFonts w:eastAsia="Times New Roman" w:cstheme="minorHAnsi"/>
+          <w:color w:val="000000"/>
+          <w:sz w:val="22"/>
+          <w:szCs w:val="22"/>
+          <w:shd w:val="clear" w:color="auto" w:fill="FFFFFF"/>
+          <w:lang w:val="en-US" w:eastAsia="pt-PT"/>
+        </w:rPr>
+        <w:t>med</w:t>
+      </w:r>
+      <w:r>
+        <w:rPr>
+          <w:rFonts w:eastAsia="Times New Roman" w:cstheme="minorHAnsi"/>
+          <w:color w:val="000000"/>
+          <w:sz w:val="22"/>
+          <w:szCs w:val="22"/>
+          <w:shd w:val="clear" w:color="auto" w:fill="FFFFFF"/>
+          <w:lang w:val="en-US" w:eastAsia="pt-PT"/>
+        </w:rPr>
+        <w:t>ia</w:t>
+      </w:r>
+      <w:r>
+        <w:rPr>
+          <w:rFonts w:eastAsia="Times New Roman" w:cstheme="minorHAnsi"/>
+          <w:color w:val="000000"/>
+          <w:sz w:val="22"/>
+          <w:szCs w:val="22"/>
+          <w:shd w:val="clear" w:color="auto" w:fill="FFFFFF"/>
+          <w:lang w:val="en-US" w:eastAsia="pt-PT"/>
+        </w:rPr>
+        <w:t>.</w:t>
       </w:r>
     </w:p>
     <w:p>

</xml_diff>